<commit_message>
Add Docker support and database initialization for bookstore project
</commit_message>
<xml_diff>
--- a/Nguyễn Quang Hiếu/document_for_monolithic.docx
+++ b/Nguyễn Quang Hiếu/document_for_monolithic.docx
@@ -4,6 +4,14 @@
   <w:body>
     <w:sdt>
       <w:sdtPr>
+        <w:rPr>
+          <w:rFonts w:asciiTheme="minorHAnsi" w:eastAsiaTheme="minorHAnsi" w:hAnsiTheme="minorHAnsi" w:cstheme="minorBidi"/>
+          <w:color w:val="auto"/>
+          <w:kern w:val="2"/>
+          <w:sz w:val="24"/>
+          <w:szCs w:val="24"/>
+          <w14:ligatures w14:val="standardContextual"/>
+        </w:rPr>
         <w:id w:val="-543982612"/>
         <w:docPartObj>
           <w:docPartGallery w:val="Table of Contents"/>
@@ -12,15 +20,9 @@
       </w:sdtPr>
       <w:sdtEndPr>
         <w:rPr>
-          <w:rFonts w:asciiTheme="minorHAnsi" w:eastAsiaTheme="minorHAnsi" w:hAnsiTheme="minorHAnsi" w:cstheme="minorBidi"/>
           <w:b/>
           <w:bCs/>
           <w:noProof/>
-          <w:color w:val="auto"/>
-          <w:kern w:val="2"/>
-          <w:sz w:val="24"/>
-          <w:szCs w:val="24"/>
-          <w14:ligatures w14:val="standardContextual"/>
         </w:rPr>
       </w:sdtEndPr>
       <w:sdtContent>
@@ -39,6 +41,7 @@
               <w:tab w:val="right" w:leader="dot" w:pos="9350"/>
             </w:tabs>
             <w:rPr>
+              <w:rFonts w:eastAsiaTheme="minorEastAsia"/>
               <w:noProof/>
             </w:rPr>
           </w:pPr>
@@ -51,7 +54,7 @@
           <w:r>
             <w:fldChar w:fldCharType="separate"/>
           </w:r>
-          <w:hyperlink w:anchor="_Toc192765365" w:history="1">
+          <w:hyperlink w:anchor="_Toc193410802" w:history="1">
             <w:r>
               <w:rPr>
                 <w:rStyle w:val="Hyperlink"/>
@@ -86,7 +89,7 @@
                 <w:noProof/>
                 <w:webHidden/>
               </w:rPr>
-              <w:instrText xml:space="preserve"> PAGEREF _Toc192765365 \h </w:instrText>
+              <w:instrText xml:space="preserve"> PAGEREF _Toc193410802 \h </w:instrText>
             </w:r>
             <w:r>
               <w:rPr>
@@ -124,10 +127,11 @@
               <w:tab w:val="right" w:leader="dot" w:pos="9350"/>
             </w:tabs>
             <w:rPr>
+              <w:rFonts w:eastAsiaTheme="minorEastAsia"/>
               <w:noProof/>
             </w:rPr>
           </w:pPr>
-          <w:hyperlink w:anchor="_Toc192765366" w:history="1">
+          <w:hyperlink w:anchor="_Toc193410803" w:history="1">
             <w:r>
               <w:rPr>
                 <w:rStyle w:val="Hyperlink"/>
@@ -154,7 +158,7 @@
                 <w:noProof/>
                 <w:webHidden/>
               </w:rPr>
-              <w:instrText xml:space="preserve"> PAGEREF _Toc192765366 \h </w:instrText>
+              <w:instrText xml:space="preserve"> PAGEREF _Toc193410803 \h </w:instrText>
             </w:r>
             <w:r>
               <w:rPr>
@@ -192,10 +196,11 @@
               <w:tab w:val="right" w:leader="dot" w:pos="9350"/>
             </w:tabs>
             <w:rPr>
+              <w:rFonts w:eastAsiaTheme="minorEastAsia"/>
               <w:noProof/>
             </w:rPr>
           </w:pPr>
-          <w:hyperlink w:anchor="_Toc192765367" w:history="1">
+          <w:hyperlink w:anchor="_Toc193410804" w:history="1">
             <w:r>
               <w:rPr>
                 <w:rStyle w:val="Hyperlink"/>
@@ -222,7 +227,7 @@
                 <w:noProof/>
                 <w:webHidden/>
               </w:rPr>
-              <w:instrText xml:space="preserve"> PAGEREF _Toc192765367 \h </w:instrText>
+              <w:instrText xml:space="preserve"> PAGEREF _Toc193410804 \h </w:instrText>
             </w:r>
             <w:r>
               <w:rPr>
@@ -260,10 +265,11 @@
               <w:tab w:val="right" w:leader="dot" w:pos="9350"/>
             </w:tabs>
             <w:rPr>
+              <w:rFonts w:eastAsiaTheme="minorEastAsia"/>
               <w:noProof/>
             </w:rPr>
           </w:pPr>
-          <w:hyperlink w:anchor="_Toc192765368" w:history="1">
+          <w:hyperlink w:anchor="_Toc193410805" w:history="1">
             <w:r>
               <w:rPr>
                 <w:rStyle w:val="Hyperlink"/>
@@ -290,7 +296,7 @@
                 <w:noProof/>
                 <w:webHidden/>
               </w:rPr>
-              <w:instrText xml:space="preserve"> PAGEREF _Toc192765368 \h </w:instrText>
+              <w:instrText xml:space="preserve"> PAGEREF _Toc193410805 \h </w:instrText>
             </w:r>
             <w:r>
               <w:rPr>
@@ -328,10 +334,11 @@
               <w:tab w:val="right" w:leader="dot" w:pos="9350"/>
             </w:tabs>
             <w:rPr>
+              <w:rFonts w:eastAsiaTheme="minorEastAsia"/>
               <w:noProof/>
             </w:rPr>
           </w:pPr>
-          <w:hyperlink w:anchor="_Toc192765369" w:history="1">
+          <w:hyperlink w:anchor="_Toc193410806" w:history="1">
             <w:r>
               <w:rPr>
                 <w:rStyle w:val="Hyperlink"/>
@@ -358,7 +365,7 @@
                 <w:noProof/>
                 <w:webHidden/>
               </w:rPr>
-              <w:instrText xml:space="preserve"> PAGEREF _Toc192765369 \h </w:instrText>
+              <w:instrText xml:space="preserve"> PAGEREF _Toc193410806 \h </w:instrText>
             </w:r>
             <w:r>
               <w:rPr>
@@ -379,6 +386,628 @@
                 <w:webHidden/>
               </w:rPr>
               <w:t>3</w:t>
+            </w:r>
+            <w:r>
+              <w:rPr>
+                <w:noProof/>
+                <w:webHidden/>
+              </w:rPr>
+              <w:fldChar w:fldCharType="end"/>
+            </w:r>
+          </w:hyperlink>
+        </w:p>
+        <w:p>
+          <w:pPr>
+            <w:pStyle w:val="TOC1"/>
+            <w:tabs>
+              <w:tab w:val="right" w:leader="dot" w:pos="9350"/>
+            </w:tabs>
+            <w:rPr>
+              <w:rFonts w:eastAsiaTheme="minorEastAsia"/>
+              <w:noProof/>
+            </w:rPr>
+          </w:pPr>
+          <w:hyperlink w:anchor="_Toc193410807" w:history="1">
+            <w:r>
+              <w:rPr>
+                <w:rStyle w:val="Hyperlink"/>
+                <w:noProof/>
+                <w:lang w:val="vi-VN"/>
+              </w:rPr>
+              <w:t>Thiết kế database:</w:t>
+            </w:r>
+            <w:r>
+              <w:rPr>
+                <w:noProof/>
+                <w:webHidden/>
+              </w:rPr>
+              <w:tab/>
+            </w:r>
+            <w:r>
+              <w:rPr>
+                <w:noProof/>
+                <w:webHidden/>
+              </w:rPr>
+              <w:fldChar w:fldCharType="begin"/>
+            </w:r>
+            <w:r>
+              <w:rPr>
+                <w:noProof/>
+                <w:webHidden/>
+              </w:rPr>
+              <w:instrText xml:space="preserve"> PAGEREF _Toc193410807 \h </w:instrText>
+            </w:r>
+            <w:r>
+              <w:rPr>
+                <w:noProof/>
+                <w:webHidden/>
+              </w:rPr>
+            </w:r>
+            <w:r>
+              <w:rPr>
+                <w:noProof/>
+                <w:webHidden/>
+              </w:rPr>
+              <w:fldChar w:fldCharType="separate"/>
+            </w:r>
+            <w:r>
+              <w:rPr>
+                <w:noProof/>
+                <w:webHidden/>
+              </w:rPr>
+              <w:t>4</w:t>
+            </w:r>
+            <w:r>
+              <w:rPr>
+                <w:noProof/>
+                <w:webHidden/>
+              </w:rPr>
+              <w:fldChar w:fldCharType="end"/>
+            </w:r>
+          </w:hyperlink>
+        </w:p>
+        <w:p>
+          <w:pPr>
+            <w:pStyle w:val="TOC1"/>
+            <w:tabs>
+              <w:tab w:val="right" w:leader="dot" w:pos="9350"/>
+            </w:tabs>
+            <w:rPr>
+              <w:rFonts w:eastAsiaTheme="minorEastAsia"/>
+              <w:noProof/>
+            </w:rPr>
+          </w:pPr>
+          <w:hyperlink w:anchor="_Toc193410808" w:history="1">
+            <w:r>
+              <w:rPr>
+                <w:rStyle w:val="Hyperlink"/>
+                <w:noProof/>
+              </w:rPr>
+              <w:t>Các API chính cần phát triển</w:t>
+            </w:r>
+            <w:r>
+              <w:rPr>
+                <w:noProof/>
+                <w:webHidden/>
+              </w:rPr>
+              <w:tab/>
+            </w:r>
+            <w:r>
+              <w:rPr>
+                <w:noProof/>
+                <w:webHidden/>
+              </w:rPr>
+              <w:fldChar w:fldCharType="begin"/>
+            </w:r>
+            <w:r>
+              <w:rPr>
+                <w:noProof/>
+                <w:webHidden/>
+              </w:rPr>
+              <w:instrText xml:space="preserve"> PAGEREF _Toc193410808 \h </w:instrText>
+            </w:r>
+            <w:r>
+              <w:rPr>
+                <w:noProof/>
+                <w:webHidden/>
+              </w:rPr>
+            </w:r>
+            <w:r>
+              <w:rPr>
+                <w:noProof/>
+                <w:webHidden/>
+              </w:rPr>
+              <w:fldChar w:fldCharType="separate"/>
+            </w:r>
+            <w:r>
+              <w:rPr>
+                <w:noProof/>
+                <w:webHidden/>
+              </w:rPr>
+              <w:t>5</w:t>
+            </w:r>
+            <w:r>
+              <w:rPr>
+                <w:noProof/>
+                <w:webHidden/>
+              </w:rPr>
+              <w:fldChar w:fldCharType="end"/>
+            </w:r>
+          </w:hyperlink>
+        </w:p>
+        <w:p>
+          <w:pPr>
+            <w:pStyle w:val="TOC2"/>
+            <w:tabs>
+              <w:tab w:val="right" w:leader="dot" w:pos="9350"/>
+            </w:tabs>
+            <w:rPr>
+              <w:rFonts w:eastAsiaTheme="minorEastAsia"/>
+              <w:noProof/>
+            </w:rPr>
+          </w:pPr>
+          <w:hyperlink w:anchor="_Toc193410809" w:history="1">
+            <w:r>
+              <w:rPr>
+                <w:rStyle w:val="Hyperlink"/>
+                <w:noProof/>
+              </w:rPr>
+              <w:t>3.1. API cho Quản lý Sách</w:t>
+            </w:r>
+            <w:r>
+              <w:rPr>
+                <w:noProof/>
+                <w:webHidden/>
+              </w:rPr>
+              <w:tab/>
+            </w:r>
+            <w:r>
+              <w:rPr>
+                <w:noProof/>
+                <w:webHidden/>
+              </w:rPr>
+              <w:fldChar w:fldCharType="begin"/>
+            </w:r>
+            <w:r>
+              <w:rPr>
+                <w:noProof/>
+                <w:webHidden/>
+              </w:rPr>
+              <w:instrText xml:space="preserve"> PAGEREF _Toc193410809 \h </w:instrText>
+            </w:r>
+            <w:r>
+              <w:rPr>
+                <w:noProof/>
+                <w:webHidden/>
+              </w:rPr>
+            </w:r>
+            <w:r>
+              <w:rPr>
+                <w:noProof/>
+                <w:webHidden/>
+              </w:rPr>
+              <w:fldChar w:fldCharType="separate"/>
+            </w:r>
+            <w:r>
+              <w:rPr>
+                <w:noProof/>
+                <w:webHidden/>
+              </w:rPr>
+              <w:t>5</w:t>
+            </w:r>
+            <w:r>
+              <w:rPr>
+                <w:noProof/>
+                <w:webHidden/>
+              </w:rPr>
+              <w:fldChar w:fldCharType="end"/>
+            </w:r>
+          </w:hyperlink>
+        </w:p>
+        <w:p>
+          <w:pPr>
+            <w:pStyle w:val="TOC2"/>
+            <w:tabs>
+              <w:tab w:val="right" w:leader="dot" w:pos="9350"/>
+            </w:tabs>
+            <w:rPr>
+              <w:rFonts w:eastAsiaTheme="minorEastAsia"/>
+              <w:noProof/>
+            </w:rPr>
+          </w:pPr>
+          <w:hyperlink w:anchor="_Toc193410810" w:history="1">
+            <w:r>
+              <w:rPr>
+                <w:rStyle w:val="Hyperlink"/>
+                <w:noProof/>
+              </w:rPr>
+              <w:t>3.2. API cho Quản lý Người dùng</w:t>
+            </w:r>
+            <w:r>
+              <w:rPr>
+                <w:noProof/>
+                <w:webHidden/>
+              </w:rPr>
+              <w:tab/>
+            </w:r>
+            <w:r>
+              <w:rPr>
+                <w:noProof/>
+                <w:webHidden/>
+              </w:rPr>
+              <w:fldChar w:fldCharType="begin"/>
+            </w:r>
+            <w:r>
+              <w:rPr>
+                <w:noProof/>
+                <w:webHidden/>
+              </w:rPr>
+              <w:instrText xml:space="preserve"> PAGEREF _Toc193410810 \h </w:instrText>
+            </w:r>
+            <w:r>
+              <w:rPr>
+                <w:noProof/>
+                <w:webHidden/>
+              </w:rPr>
+            </w:r>
+            <w:r>
+              <w:rPr>
+                <w:noProof/>
+                <w:webHidden/>
+              </w:rPr>
+              <w:fldChar w:fldCharType="separate"/>
+            </w:r>
+            <w:r>
+              <w:rPr>
+                <w:noProof/>
+                <w:webHidden/>
+              </w:rPr>
+              <w:t>5</w:t>
+            </w:r>
+            <w:r>
+              <w:rPr>
+                <w:noProof/>
+                <w:webHidden/>
+              </w:rPr>
+              <w:fldChar w:fldCharType="end"/>
+            </w:r>
+          </w:hyperlink>
+        </w:p>
+        <w:p>
+          <w:pPr>
+            <w:pStyle w:val="TOC2"/>
+            <w:tabs>
+              <w:tab w:val="right" w:leader="dot" w:pos="9350"/>
+            </w:tabs>
+            <w:rPr>
+              <w:rFonts w:eastAsiaTheme="minorEastAsia"/>
+              <w:noProof/>
+            </w:rPr>
+          </w:pPr>
+          <w:hyperlink w:anchor="_Toc193410811" w:history="1">
+            <w:r>
+              <w:rPr>
+                <w:rStyle w:val="Hyperlink"/>
+                <w:noProof/>
+              </w:rPr>
+              <w:t>3.3. API cho Quản lý Giỏ hàng</w:t>
+            </w:r>
+            <w:r>
+              <w:rPr>
+                <w:noProof/>
+                <w:webHidden/>
+              </w:rPr>
+              <w:tab/>
+            </w:r>
+            <w:r>
+              <w:rPr>
+                <w:noProof/>
+                <w:webHidden/>
+              </w:rPr>
+              <w:fldChar w:fldCharType="begin"/>
+            </w:r>
+            <w:r>
+              <w:rPr>
+                <w:noProof/>
+                <w:webHidden/>
+              </w:rPr>
+              <w:instrText xml:space="preserve"> PAGEREF _Toc193410811 \h </w:instrText>
+            </w:r>
+            <w:r>
+              <w:rPr>
+                <w:noProof/>
+                <w:webHidden/>
+              </w:rPr>
+            </w:r>
+            <w:r>
+              <w:rPr>
+                <w:noProof/>
+                <w:webHidden/>
+              </w:rPr>
+              <w:fldChar w:fldCharType="separate"/>
+            </w:r>
+            <w:r>
+              <w:rPr>
+                <w:noProof/>
+                <w:webHidden/>
+              </w:rPr>
+              <w:t>5</w:t>
+            </w:r>
+            <w:r>
+              <w:rPr>
+                <w:noProof/>
+                <w:webHidden/>
+              </w:rPr>
+              <w:fldChar w:fldCharType="end"/>
+            </w:r>
+          </w:hyperlink>
+        </w:p>
+        <w:p>
+          <w:pPr>
+            <w:pStyle w:val="TOC2"/>
+            <w:tabs>
+              <w:tab w:val="right" w:leader="dot" w:pos="9350"/>
+            </w:tabs>
+            <w:rPr>
+              <w:rFonts w:eastAsiaTheme="minorEastAsia"/>
+              <w:noProof/>
+            </w:rPr>
+          </w:pPr>
+          <w:hyperlink w:anchor="_Toc193410812" w:history="1">
+            <w:r>
+              <w:rPr>
+                <w:rStyle w:val="Hyperlink"/>
+                <w:noProof/>
+              </w:rPr>
+              <w:t>3.4. API cho Quản lý Đơn hàng</w:t>
+            </w:r>
+            <w:r>
+              <w:rPr>
+                <w:noProof/>
+                <w:webHidden/>
+              </w:rPr>
+              <w:tab/>
+            </w:r>
+            <w:r>
+              <w:rPr>
+                <w:noProof/>
+                <w:webHidden/>
+              </w:rPr>
+              <w:fldChar w:fldCharType="begin"/>
+            </w:r>
+            <w:r>
+              <w:rPr>
+                <w:noProof/>
+                <w:webHidden/>
+              </w:rPr>
+              <w:instrText xml:space="preserve"> PAGEREF _Toc193410812 \h </w:instrText>
+            </w:r>
+            <w:r>
+              <w:rPr>
+                <w:noProof/>
+                <w:webHidden/>
+              </w:rPr>
+            </w:r>
+            <w:r>
+              <w:rPr>
+                <w:noProof/>
+                <w:webHidden/>
+              </w:rPr>
+              <w:fldChar w:fldCharType="separate"/>
+            </w:r>
+            <w:r>
+              <w:rPr>
+                <w:noProof/>
+                <w:webHidden/>
+              </w:rPr>
+              <w:t>5</w:t>
+            </w:r>
+            <w:r>
+              <w:rPr>
+                <w:noProof/>
+                <w:webHidden/>
+              </w:rPr>
+              <w:fldChar w:fldCharType="end"/>
+            </w:r>
+          </w:hyperlink>
+        </w:p>
+        <w:p>
+          <w:pPr>
+            <w:pStyle w:val="TOC2"/>
+            <w:tabs>
+              <w:tab w:val="right" w:leader="dot" w:pos="9350"/>
+            </w:tabs>
+            <w:rPr>
+              <w:rFonts w:eastAsiaTheme="minorEastAsia"/>
+              <w:noProof/>
+            </w:rPr>
+          </w:pPr>
+          <w:hyperlink w:anchor="_Toc193410813" w:history="1">
+            <w:r>
+              <w:rPr>
+                <w:rStyle w:val="Hyperlink"/>
+                <w:noProof/>
+              </w:rPr>
+              <w:t>3.5. API cho Quản lý Đánh giá và Bình luận</w:t>
+            </w:r>
+            <w:r>
+              <w:rPr>
+                <w:noProof/>
+                <w:webHidden/>
+              </w:rPr>
+              <w:tab/>
+            </w:r>
+            <w:r>
+              <w:rPr>
+                <w:noProof/>
+                <w:webHidden/>
+              </w:rPr>
+              <w:fldChar w:fldCharType="begin"/>
+            </w:r>
+            <w:r>
+              <w:rPr>
+                <w:noProof/>
+                <w:webHidden/>
+              </w:rPr>
+              <w:instrText xml:space="preserve"> PAGEREF _Toc193410813 \h </w:instrText>
+            </w:r>
+            <w:r>
+              <w:rPr>
+                <w:noProof/>
+                <w:webHidden/>
+              </w:rPr>
+            </w:r>
+            <w:r>
+              <w:rPr>
+                <w:noProof/>
+                <w:webHidden/>
+              </w:rPr>
+              <w:fldChar w:fldCharType="separate"/>
+            </w:r>
+            <w:r>
+              <w:rPr>
+                <w:noProof/>
+                <w:webHidden/>
+              </w:rPr>
+              <w:t>6</w:t>
+            </w:r>
+            <w:r>
+              <w:rPr>
+                <w:noProof/>
+                <w:webHidden/>
+              </w:rPr>
+              <w:fldChar w:fldCharType="end"/>
+            </w:r>
+          </w:hyperlink>
+        </w:p>
+        <w:p>
+          <w:pPr>
+            <w:pStyle w:val="TOC2"/>
+            <w:tabs>
+              <w:tab w:val="right" w:leader="dot" w:pos="9350"/>
+            </w:tabs>
+            <w:rPr>
+              <w:rFonts w:eastAsiaTheme="minorEastAsia"/>
+              <w:noProof/>
+            </w:rPr>
+          </w:pPr>
+          <w:hyperlink w:anchor="_Toc193410814" w:history="1">
+            <w:r>
+              <w:rPr>
+                <w:rStyle w:val="Hyperlink"/>
+                <w:noProof/>
+              </w:rPr>
+              <w:t>3.6. API cho Quản lý Khuyến mãi</w:t>
+            </w:r>
+            <w:r>
+              <w:rPr>
+                <w:noProof/>
+                <w:webHidden/>
+              </w:rPr>
+              <w:tab/>
+            </w:r>
+            <w:r>
+              <w:rPr>
+                <w:noProof/>
+                <w:webHidden/>
+              </w:rPr>
+              <w:fldChar w:fldCharType="begin"/>
+            </w:r>
+            <w:r>
+              <w:rPr>
+                <w:noProof/>
+                <w:webHidden/>
+              </w:rPr>
+              <w:instrText xml:space="preserve"> PAGEREF _Toc193410814 \h </w:instrText>
+            </w:r>
+            <w:r>
+              <w:rPr>
+                <w:noProof/>
+                <w:webHidden/>
+              </w:rPr>
+            </w:r>
+            <w:r>
+              <w:rPr>
+                <w:noProof/>
+                <w:webHidden/>
+              </w:rPr>
+              <w:fldChar w:fldCharType="separate"/>
+            </w:r>
+            <w:r>
+              <w:rPr>
+                <w:noProof/>
+                <w:webHidden/>
+              </w:rPr>
+              <w:t>6</w:t>
+            </w:r>
+            <w:r>
+              <w:rPr>
+                <w:noProof/>
+                <w:webHidden/>
+              </w:rPr>
+              <w:fldChar w:fldCharType="end"/>
+            </w:r>
+          </w:hyperlink>
+        </w:p>
+        <w:p>
+          <w:pPr>
+            <w:pStyle w:val="TOC2"/>
+            <w:tabs>
+              <w:tab w:val="right" w:leader="dot" w:pos="9350"/>
+            </w:tabs>
+            <w:rPr>
+              <w:rFonts w:eastAsiaTheme="minorEastAsia"/>
+              <w:noProof/>
+            </w:rPr>
+          </w:pPr>
+          <w:hyperlink w:anchor="_Toc193410815" w:history="1">
+            <w:r>
+              <w:rPr>
+                <w:rStyle w:val="Hyperlink"/>
+                <w:noProof/>
+              </w:rPr>
+              <w:t>3.7. API cho Quản lý Danh sách Yêu thích</w:t>
+            </w:r>
+            <w:r>
+              <w:rPr>
+                <w:noProof/>
+                <w:webHidden/>
+              </w:rPr>
+              <w:tab/>
+            </w:r>
+            <w:r>
+              <w:rPr>
+                <w:noProof/>
+                <w:webHidden/>
+              </w:rPr>
+              <w:fldChar w:fldCharType="begin"/>
+            </w:r>
+            <w:r>
+              <w:rPr>
+                <w:noProof/>
+                <w:webHidden/>
+              </w:rPr>
+              <w:instrText xml:space="preserve"> PAGEREF _Toc193410815 \h </w:instrText>
+            </w:r>
+            <w:r>
+              <w:rPr>
+                <w:noProof/>
+                <w:webHidden/>
+              </w:rPr>
+            </w:r>
+            <w:r>
+              <w:rPr>
+                <w:noProof/>
+                <w:webHidden/>
+              </w:rPr>
+              <w:fldChar w:fldCharType="separate"/>
+            </w:r>
+            <w:r>
+              <w:rPr>
+                <w:noProof/>
+                <w:webHidden/>
+              </w:rPr>
+              <w:t>6</w:t>
             </w:r>
             <w:r>
               <w:rPr>
@@ -413,7 +1042,7 @@
           <w:lang w:val="vi-VN"/>
         </w:rPr>
       </w:pPr>
-      <w:bookmarkStart w:id="0" w:name="_Toc192765365"/>
+      <w:bookmarkStart w:id="0" w:name="_Toc193410802"/>
       <w:r>
         <w:lastRenderedPageBreak/>
         <w:t>SRS</w:t>
@@ -430,7 +1059,7 @@
       <w:pPr>
         <w:pStyle w:val="Heading2"/>
       </w:pPr>
-      <w:bookmarkStart w:id="1" w:name="_Toc192765366"/>
+      <w:bookmarkStart w:id="1" w:name="_Toc193410803"/>
       <w:r>
         <w:t xml:space="preserve">1. </w:t>
       </w:r>
@@ -485,7 +1114,7 @@
       <w:pPr>
         <w:pStyle w:val="Heading3"/>
       </w:pPr>
-      <w:bookmarkStart w:id="2" w:name="_Toc192765367"/>
+      <w:bookmarkStart w:id="2" w:name="_Toc193410804"/>
       <w:r>
         <w:t xml:space="preserve">1.1. </w:t>
       </w:r>
@@ -766,7 +1395,7 @@
       <w:pPr>
         <w:pStyle w:val="Heading3"/>
       </w:pPr>
-      <w:bookmarkStart w:id="3" w:name="_Toc192765368"/>
+      <w:bookmarkStart w:id="3" w:name="_Toc193410805"/>
       <w:r>
         <w:t xml:space="preserve">1.2. </w:t>
       </w:r>
@@ -1677,7 +2306,7 @@
       <w:pPr>
         <w:pStyle w:val="Heading3"/>
       </w:pPr>
-      <w:bookmarkStart w:id="4" w:name="_Toc192765369"/>
+      <w:bookmarkStart w:id="4" w:name="_Toc193410806"/>
       <w:r>
         <w:lastRenderedPageBreak/>
         <w:t xml:space="preserve">1.3. </w:t>
@@ -2556,22 +3185,149 @@
       </w:r>
       <w:proofErr w:type="spellEnd"/>
     </w:p>
+    <w:p/>
+    <w:p/>
+    <w:p/>
+    <w:p/>
+    <w:p/>
+    <w:p/>
+    <w:p/>
+    <w:p/>
+    <w:p/>
+    <w:p/>
     <w:p>
       <w:pPr>
+        <w:pStyle w:val="Heading1"/>
         <w:rPr>
           <w:lang w:val="vi-VN"/>
         </w:rPr>
       </w:pPr>
+      <w:bookmarkStart w:id="5" w:name="_Toc193410807"/>
       <w:r>
         <w:rPr>
           <w:lang w:val="vi-VN"/>
         </w:rPr>
-        <w:br w:type="page"/>
-      </w:r>
+        <w:lastRenderedPageBreak/>
+        <w:t xml:space="preserve">Thiết kế </w:t>
+      </w:r>
+      <w:proofErr w:type="spellStart"/>
+      <w:r>
+        <w:rPr>
+          <w:lang w:val="vi-VN"/>
+        </w:rPr>
+        <w:t>database</w:t>
+      </w:r>
+      <w:proofErr w:type="spellEnd"/>
+      <w:r>
+        <w:rPr>
+          <w:lang w:val="vi-VN"/>
+        </w:rPr>
+        <w:t>:</w:t>
+      </w:r>
+      <w:bookmarkEnd w:id="5"/>
+    </w:p>
+    <w:p/>
+    <w:p>
+      <w:r>
+        <w:rPr>
+          <w:noProof/>
+        </w:rPr>
+        <w:drawing>
+          <wp:inline distT="0" distB="0" distL="0" distR="0" wp14:anchorId="49624756" wp14:editId="47B3D920">
+            <wp:extent cx="5810467" cy="7188591"/>
+            <wp:effectExtent l="0" t="0" r="0" b="0"/>
+            <wp:docPr id="290001883" name="Picture 1" descr="A screenshot of a computer screen&#10;&#10;AI-generated content may be incorrect."/>
+            <wp:cNvGraphicFramePr>
+              <a:graphicFrameLocks xmlns:a="http://schemas.openxmlformats.org/drawingml/2006/main" noChangeAspect="1"/>
+            </wp:cNvGraphicFramePr>
+            <a:graphic xmlns:a="http://schemas.openxmlformats.org/drawingml/2006/main">
+              <a:graphicData uri="http://schemas.openxmlformats.org/drawingml/2006/picture">
+                <pic:pic xmlns:pic="http://schemas.openxmlformats.org/drawingml/2006/picture">
+                  <pic:nvPicPr>
+                    <pic:cNvPr id="290001883" name="Picture 1" descr="A screenshot of a computer screen&#10;&#10;AI-generated content may be incorrect."/>
+                    <pic:cNvPicPr>
+                      <a:picLocks noChangeAspect="1" noChangeArrowheads="1"/>
+                    </pic:cNvPicPr>
+                  </pic:nvPicPr>
+                  <pic:blipFill>
+                    <a:blip r:embed="rId6" cstate="print">
+                      <a:extLst>
+                        <a:ext uri="{28A0092B-C50C-407E-A947-70E740481C1C}">
+                          <a14:useLocalDpi xmlns:a14="http://schemas.microsoft.com/office/drawing/2010/main" val="0"/>
+                        </a:ext>
+                      </a:extLst>
+                    </a:blip>
+                    <a:srcRect/>
+                    <a:stretch>
+                      <a:fillRect/>
+                    </a:stretch>
+                  </pic:blipFill>
+                  <pic:spPr bwMode="auto">
+                    <a:xfrm>
+                      <a:off x="0" y="0"/>
+                      <a:ext cx="5819226" cy="7199428"/>
+                    </a:xfrm>
+                    <a:prstGeom prst="rect">
+                      <a:avLst/>
+                    </a:prstGeom>
+                    <a:noFill/>
+                    <a:ln>
+                      <a:noFill/>
+                    </a:ln>
+                  </pic:spPr>
+                </pic:pic>
+              </a:graphicData>
+            </a:graphic>
+          </wp:inline>
+        </w:drawing>
+      </w:r>
+    </w:p>
+    <w:p/>
+    <w:p>
+      <w:pPr>
+        <w:pStyle w:val="Heading1"/>
+        <w:rPr>
+          <w:lang w:val="vi-VN"/>
+        </w:rPr>
+      </w:pPr>
+      <w:bookmarkStart w:id="6" w:name="_Toc193410808"/>
+      <w:r>
+        <w:t xml:space="preserve">Các API </w:t>
+      </w:r>
+      <w:proofErr w:type="spellStart"/>
+      <w:r>
+        <w:t>chính</w:t>
+      </w:r>
+      <w:proofErr w:type="spellEnd"/>
+      <w:r>
+        <w:t xml:space="preserve"> </w:t>
+      </w:r>
+      <w:proofErr w:type="spellStart"/>
+      <w:r>
+        <w:t>cần</w:t>
+      </w:r>
+      <w:proofErr w:type="spellEnd"/>
+      <w:r>
+        <w:t xml:space="preserve"> </w:t>
+      </w:r>
+      <w:proofErr w:type="spellStart"/>
+      <w:r>
+        <w:t>phát</w:t>
+      </w:r>
+      <w:proofErr w:type="spellEnd"/>
+      <w:r>
+        <w:t xml:space="preserve"> </w:t>
+      </w:r>
+      <w:proofErr w:type="spellStart"/>
+      <w:r>
+        <w:t>triển</w:t>
+      </w:r>
+      <w:bookmarkEnd w:id="6"/>
+      <w:proofErr w:type="spellEnd"/>
     </w:p>
     <w:p>
       <w:pPr>
-        <w:pStyle w:val="Heading1"/>
+        <w:pStyle w:val="Heading2"/>
         <w:rPr>
           <w:lang w:val="vi-VN"/>
         </w:rPr>
@@ -2580,31 +3336,2733 @@
         <w:rPr>
           <w:lang w:val="vi-VN"/>
         </w:rPr>
-        <w:lastRenderedPageBreak/>
-        <w:t xml:space="preserve">Thiết kế </w:t>
-      </w:r>
-      <w:proofErr w:type="spellStart"/>
-      <w:r>
-        <w:rPr>
-          <w:lang w:val="vi-VN"/>
-        </w:rPr>
-        <w:t>database</w:t>
-      </w:r>
-      <w:proofErr w:type="spellEnd"/>
-      <w:r>
-        <w:rPr>
-          <w:lang w:val="vi-VN"/>
-        </w:rPr>
-        <w:t>:</w:t>
-      </w:r>
+        <w:tab/>
+        <w:t xml:space="preserve">=&gt; </w:t>
+      </w:r>
+      <w:hyperlink r:id="rId7" w:history="1">
+        <w:r>
+          <w:rPr>
+            <w:rStyle w:val="Hyperlink"/>
+            <w:color w:val="4C94D8" w:themeColor="text2" w:themeTint="80"/>
+            <w:lang w:val="vi-VN"/>
+          </w:rPr>
+          <w:t xml:space="preserve">API </w:t>
+        </w:r>
+        <w:proofErr w:type="spellStart"/>
+        <w:r>
+          <w:rPr>
+            <w:rStyle w:val="Hyperlink"/>
+            <w:color w:val="4C94D8" w:themeColor="text2" w:themeTint="80"/>
+            <w:lang w:val="vi-VN"/>
+          </w:rPr>
+          <w:t>ch</w:t>
+        </w:r>
+        <w:r>
+          <w:rPr>
+            <w:rStyle w:val="Hyperlink"/>
+            <w:color w:val="4C94D8" w:themeColor="text2" w:themeTint="80"/>
+            <w:lang w:val="vi-VN"/>
+          </w:rPr>
+          <w:t>e</w:t>
+        </w:r>
+        <w:r>
+          <w:rPr>
+            <w:rStyle w:val="Hyperlink"/>
+            <w:color w:val="4C94D8" w:themeColor="text2" w:themeTint="80"/>
+            <w:lang w:val="vi-VN"/>
+          </w:rPr>
+          <w:t>cklist</w:t>
+        </w:r>
+        <w:proofErr w:type="spellEnd"/>
+        <w:r>
+          <w:rPr>
+            <w:rStyle w:val="Hyperlink"/>
+            <w:color w:val="4C94D8" w:themeColor="text2" w:themeTint="80"/>
+            <w:lang w:val="vi-VN"/>
+          </w:rPr>
+          <w:t xml:space="preserve"> </w:t>
+        </w:r>
+        <w:proofErr w:type="spellStart"/>
+        <w:r>
+          <w:rPr>
+            <w:rStyle w:val="Hyperlink"/>
+            <w:color w:val="4C94D8" w:themeColor="text2" w:themeTint="80"/>
+            <w:lang w:val="vi-VN"/>
+          </w:rPr>
+          <w:t>link</w:t>
+        </w:r>
+        <w:proofErr w:type="spellEnd"/>
+      </w:hyperlink>
     </w:p>
     <w:p>
       <w:pPr>
-        <w:rPr>
-          <w:lang w:val="vi-VN"/>
-        </w:rPr>
-      </w:pPr>
+        <w:pStyle w:val="Heading2"/>
+      </w:pPr>
+      <w:bookmarkStart w:id="7" w:name="_Toc193410809"/>
+      <w:r>
+        <w:t xml:space="preserve">3.1. API </w:t>
+      </w:r>
+      <w:proofErr w:type="spellStart"/>
+      <w:r>
+        <w:t>cho</w:t>
+      </w:r>
+      <w:proofErr w:type="spellEnd"/>
+      <w:r>
+        <w:t xml:space="preserve"> Quản </w:t>
+      </w:r>
+      <w:proofErr w:type="spellStart"/>
+      <w:r>
+        <w:t>lý</w:t>
+      </w:r>
+      <w:proofErr w:type="spellEnd"/>
+      <w:r>
+        <w:t xml:space="preserve"> </w:t>
+      </w:r>
+      <w:proofErr w:type="spellStart"/>
+      <w:r>
+        <w:t>Sách</w:t>
+      </w:r>
+      <w:bookmarkEnd w:id="7"/>
+      <w:proofErr w:type="spellEnd"/>
     </w:p>
+    <w:p>
+      <w:pPr>
+        <w:numPr>
+          <w:ilvl w:val="0"/>
+          <w:numId w:val="9"/>
+        </w:numPr>
+      </w:pPr>
+      <w:r>
+        <w:rPr>
+          <w:b/>
+          <w:bCs/>
+        </w:rPr>
+        <w:t>GET /</w:t>
+      </w:r>
+      <w:proofErr w:type="spellStart"/>
+      <w:r>
+        <w:rPr>
+          <w:b/>
+          <w:bCs/>
+        </w:rPr>
+        <w:t>api</w:t>
+      </w:r>
+      <w:proofErr w:type="spellEnd"/>
+      <w:r>
+        <w:rPr>
+          <w:b/>
+          <w:bCs/>
+        </w:rPr>
+        <w:t>/books</w:t>
+      </w:r>
+      <w:r>
+        <w:t xml:space="preserve">: </w:t>
+      </w:r>
+      <w:proofErr w:type="spellStart"/>
+      <w:r>
+        <w:t>Lấy</w:t>
+      </w:r>
+      <w:proofErr w:type="spellEnd"/>
+      <w:r>
+        <w:t xml:space="preserve"> </w:t>
+      </w:r>
+      <w:proofErr w:type="spellStart"/>
+      <w:r>
+        <w:t>danh</w:t>
+      </w:r>
+      <w:proofErr w:type="spellEnd"/>
+      <w:r>
+        <w:t xml:space="preserve"> </w:t>
+      </w:r>
+      <w:proofErr w:type="spellStart"/>
+      <w:r>
+        <w:t>sách</w:t>
+      </w:r>
+      <w:proofErr w:type="spellEnd"/>
+      <w:r>
+        <w:t xml:space="preserve"> </w:t>
+      </w:r>
+      <w:proofErr w:type="spellStart"/>
+      <w:r>
+        <w:t>tất</w:t>
+      </w:r>
+      <w:proofErr w:type="spellEnd"/>
+      <w:r>
+        <w:t xml:space="preserve"> </w:t>
+      </w:r>
+      <w:proofErr w:type="spellStart"/>
+      <w:r>
+        <w:t>cả</w:t>
+      </w:r>
+      <w:proofErr w:type="spellEnd"/>
+      <w:r>
+        <w:t xml:space="preserve"> </w:t>
+      </w:r>
+      <w:proofErr w:type="spellStart"/>
+      <w:r>
+        <w:t>sách</w:t>
+      </w:r>
+      <w:proofErr w:type="spellEnd"/>
+    </w:p>
+    <w:p>
+      <w:pPr>
+        <w:numPr>
+          <w:ilvl w:val="0"/>
+          <w:numId w:val="9"/>
+        </w:numPr>
+      </w:pPr>
+      <w:r>
+        <w:rPr>
+          <w:b/>
+          <w:bCs/>
+        </w:rPr>
+        <w:t>GET /</w:t>
+      </w:r>
+      <w:proofErr w:type="spellStart"/>
+      <w:r>
+        <w:rPr>
+          <w:b/>
+          <w:bCs/>
+        </w:rPr>
+        <w:t>api</w:t>
+      </w:r>
+      <w:proofErr w:type="spellEnd"/>
+      <w:r>
+        <w:rPr>
+          <w:b/>
+          <w:bCs/>
+        </w:rPr>
+        <w:t>/books/{id}</w:t>
+      </w:r>
+      <w:r>
+        <w:t xml:space="preserve">: </w:t>
+      </w:r>
+      <w:proofErr w:type="spellStart"/>
+      <w:r>
+        <w:t>Lấy</w:t>
+      </w:r>
+      <w:proofErr w:type="spellEnd"/>
+      <w:r>
+        <w:t xml:space="preserve"> </w:t>
+      </w:r>
+      <w:proofErr w:type="spellStart"/>
+      <w:r>
+        <w:t>thông</w:t>
+      </w:r>
+      <w:proofErr w:type="spellEnd"/>
+      <w:r>
+        <w:t xml:space="preserve"> tin chi </w:t>
+      </w:r>
+      <w:proofErr w:type="spellStart"/>
+      <w:r>
+        <w:t>tiết</w:t>
+      </w:r>
+      <w:proofErr w:type="spellEnd"/>
+      <w:r>
+        <w:t xml:space="preserve"> </w:t>
+      </w:r>
+      <w:proofErr w:type="spellStart"/>
+      <w:r>
+        <w:t>một</w:t>
+      </w:r>
+      <w:proofErr w:type="spellEnd"/>
+      <w:r>
+        <w:t xml:space="preserve"> </w:t>
+      </w:r>
+      <w:proofErr w:type="spellStart"/>
+      <w:r>
+        <w:t>cuốn</w:t>
+      </w:r>
+      <w:proofErr w:type="spellEnd"/>
+      <w:r>
+        <w:t xml:space="preserve"> </w:t>
+      </w:r>
+      <w:proofErr w:type="spellStart"/>
+      <w:r>
+        <w:t>sách</w:t>
+      </w:r>
+      <w:proofErr w:type="spellEnd"/>
+    </w:p>
+    <w:p>
+      <w:pPr>
+        <w:numPr>
+          <w:ilvl w:val="0"/>
+          <w:numId w:val="9"/>
+        </w:numPr>
+      </w:pPr>
+      <w:r>
+        <w:rPr>
+          <w:b/>
+          <w:bCs/>
+        </w:rPr>
+        <w:t>POST /</w:t>
+      </w:r>
+      <w:proofErr w:type="spellStart"/>
+      <w:r>
+        <w:rPr>
+          <w:b/>
+          <w:bCs/>
+        </w:rPr>
+        <w:t>api</w:t>
+      </w:r>
+      <w:proofErr w:type="spellEnd"/>
+      <w:r>
+        <w:rPr>
+          <w:b/>
+          <w:bCs/>
+        </w:rPr>
+        <w:t>/books</w:t>
+      </w:r>
+      <w:r>
+        <w:t xml:space="preserve">: </w:t>
+      </w:r>
+      <w:proofErr w:type="spellStart"/>
+      <w:r>
+        <w:t>Thêm</w:t>
+      </w:r>
+      <w:proofErr w:type="spellEnd"/>
+      <w:r>
+        <w:t xml:space="preserve"> </w:t>
+      </w:r>
+      <w:proofErr w:type="spellStart"/>
+      <w:r>
+        <w:t>sách</w:t>
+      </w:r>
+      <w:proofErr w:type="spellEnd"/>
+      <w:r>
+        <w:t xml:space="preserve"> </w:t>
+      </w:r>
+      <w:proofErr w:type="spellStart"/>
+      <w:r>
+        <w:t>mới</w:t>
+      </w:r>
+      <w:proofErr w:type="spellEnd"/>
+    </w:p>
+    <w:p>
+      <w:pPr>
+        <w:numPr>
+          <w:ilvl w:val="0"/>
+          <w:numId w:val="9"/>
+        </w:numPr>
+      </w:pPr>
+      <w:r>
+        <w:rPr>
+          <w:b/>
+          <w:bCs/>
+        </w:rPr>
+        <w:t>PUT /</w:t>
+      </w:r>
+      <w:proofErr w:type="spellStart"/>
+      <w:r>
+        <w:rPr>
+          <w:b/>
+          <w:bCs/>
+        </w:rPr>
+        <w:t>api</w:t>
+      </w:r>
+      <w:proofErr w:type="spellEnd"/>
+      <w:r>
+        <w:rPr>
+          <w:b/>
+          <w:bCs/>
+        </w:rPr>
+        <w:t>/books/{id}</w:t>
+      </w:r>
+      <w:r>
+        <w:t xml:space="preserve">: </w:t>
+      </w:r>
+      <w:proofErr w:type="spellStart"/>
+      <w:r>
+        <w:t>Cập</w:t>
+      </w:r>
+      <w:proofErr w:type="spellEnd"/>
+      <w:r>
+        <w:t xml:space="preserve"> </w:t>
+      </w:r>
+      <w:proofErr w:type="spellStart"/>
+      <w:r>
+        <w:t>nhật</w:t>
+      </w:r>
+      <w:proofErr w:type="spellEnd"/>
+      <w:r>
+        <w:t xml:space="preserve"> </w:t>
+      </w:r>
+      <w:proofErr w:type="spellStart"/>
+      <w:r>
+        <w:t>thông</w:t>
+      </w:r>
+      <w:proofErr w:type="spellEnd"/>
+      <w:r>
+        <w:t xml:space="preserve"> tin </w:t>
+      </w:r>
+      <w:proofErr w:type="spellStart"/>
+      <w:r>
+        <w:t>sách</w:t>
+      </w:r>
+      <w:proofErr w:type="spellEnd"/>
+    </w:p>
+    <w:p>
+      <w:pPr>
+        <w:numPr>
+          <w:ilvl w:val="0"/>
+          <w:numId w:val="9"/>
+        </w:numPr>
+      </w:pPr>
+      <w:r>
+        <w:rPr>
+          <w:b/>
+          <w:bCs/>
+        </w:rPr>
+        <w:t>DELETE /</w:t>
+      </w:r>
+      <w:proofErr w:type="spellStart"/>
+      <w:r>
+        <w:rPr>
+          <w:b/>
+          <w:bCs/>
+        </w:rPr>
+        <w:t>api</w:t>
+      </w:r>
+      <w:proofErr w:type="spellEnd"/>
+      <w:r>
+        <w:rPr>
+          <w:b/>
+          <w:bCs/>
+        </w:rPr>
+        <w:t>/books/{id}</w:t>
+      </w:r>
+      <w:r>
+        <w:t xml:space="preserve">: </w:t>
+      </w:r>
+      <w:proofErr w:type="spellStart"/>
+      <w:r>
+        <w:t>Xóa</w:t>
+      </w:r>
+      <w:proofErr w:type="spellEnd"/>
+      <w:r>
+        <w:t xml:space="preserve"> </w:t>
+      </w:r>
+      <w:proofErr w:type="spellStart"/>
+      <w:r>
+        <w:t>sách</w:t>
+      </w:r>
+      <w:proofErr w:type="spellEnd"/>
+    </w:p>
+    <w:p>
+      <w:pPr>
+        <w:numPr>
+          <w:ilvl w:val="0"/>
+          <w:numId w:val="9"/>
+        </w:numPr>
+      </w:pPr>
+      <w:r>
+        <w:rPr>
+          <w:b/>
+          <w:bCs/>
+        </w:rPr>
+        <w:t>GET /</w:t>
+      </w:r>
+      <w:proofErr w:type="spellStart"/>
+      <w:r>
+        <w:rPr>
+          <w:b/>
+          <w:bCs/>
+        </w:rPr>
+        <w:t>api</w:t>
+      </w:r>
+      <w:proofErr w:type="spellEnd"/>
+      <w:r>
+        <w:rPr>
+          <w:b/>
+          <w:bCs/>
+        </w:rPr>
+        <w:t>/books/search</w:t>
+      </w:r>
+      <w:r>
+        <w:t xml:space="preserve">: </w:t>
+      </w:r>
+      <w:proofErr w:type="spellStart"/>
+      <w:r>
+        <w:t>Tìm</w:t>
+      </w:r>
+      <w:proofErr w:type="spellEnd"/>
+      <w:r>
+        <w:t xml:space="preserve"> </w:t>
+      </w:r>
+      <w:proofErr w:type="spellStart"/>
+      <w:r>
+        <w:t>kiếm</w:t>
+      </w:r>
+      <w:proofErr w:type="spellEnd"/>
+      <w:r>
+        <w:t xml:space="preserve"> </w:t>
+      </w:r>
+      <w:proofErr w:type="spellStart"/>
+      <w:r>
+        <w:t>sách</w:t>
+      </w:r>
+      <w:proofErr w:type="spellEnd"/>
+      <w:r>
+        <w:t xml:space="preserve"> </w:t>
+      </w:r>
+      <w:proofErr w:type="spellStart"/>
+      <w:r>
+        <w:t>theo</w:t>
+      </w:r>
+      <w:proofErr w:type="spellEnd"/>
+      <w:r>
+        <w:t xml:space="preserve"> </w:t>
+      </w:r>
+      <w:proofErr w:type="spellStart"/>
+      <w:r>
+        <w:t>điều</w:t>
+      </w:r>
+      <w:proofErr w:type="spellEnd"/>
+      <w:r>
+        <w:t xml:space="preserve"> </w:t>
+      </w:r>
+      <w:proofErr w:type="spellStart"/>
+      <w:r>
+        <w:t>kiện</w:t>
+      </w:r>
+      <w:proofErr w:type="spellEnd"/>
+    </w:p>
+    <w:p>
+      <w:pPr>
+        <w:numPr>
+          <w:ilvl w:val="0"/>
+          <w:numId w:val="9"/>
+        </w:numPr>
+      </w:pPr>
+      <w:r>
+        <w:rPr>
+          <w:b/>
+          <w:bCs/>
+        </w:rPr>
+        <w:t>GET /</w:t>
+      </w:r>
+      <w:proofErr w:type="spellStart"/>
+      <w:r>
+        <w:rPr>
+          <w:b/>
+          <w:bCs/>
+        </w:rPr>
+        <w:t>api</w:t>
+      </w:r>
+      <w:proofErr w:type="spellEnd"/>
+      <w:r>
+        <w:rPr>
+          <w:b/>
+          <w:bCs/>
+        </w:rPr>
+        <w:t>/categories</w:t>
+      </w:r>
+      <w:r>
+        <w:t xml:space="preserve">: </w:t>
+      </w:r>
+      <w:proofErr w:type="spellStart"/>
+      <w:r>
+        <w:t>Lấy</w:t>
+      </w:r>
+      <w:proofErr w:type="spellEnd"/>
+      <w:r>
+        <w:t xml:space="preserve"> </w:t>
+      </w:r>
+      <w:proofErr w:type="spellStart"/>
+      <w:r>
+        <w:t>danh</w:t>
+      </w:r>
+      <w:proofErr w:type="spellEnd"/>
+      <w:r>
+        <w:t xml:space="preserve"> </w:t>
+      </w:r>
+      <w:proofErr w:type="spellStart"/>
+      <w:r>
+        <w:t>sách</w:t>
+      </w:r>
+      <w:proofErr w:type="spellEnd"/>
+      <w:r>
+        <w:t xml:space="preserve"> </w:t>
+      </w:r>
+      <w:proofErr w:type="spellStart"/>
+      <w:r>
+        <w:t>thể</w:t>
+      </w:r>
+      <w:proofErr w:type="spellEnd"/>
+      <w:r>
+        <w:t xml:space="preserve"> </w:t>
+      </w:r>
+      <w:proofErr w:type="spellStart"/>
+      <w:r>
+        <w:t>loại</w:t>
+      </w:r>
+      <w:proofErr w:type="spellEnd"/>
+    </w:p>
+    <w:p>
+      <w:pPr>
+        <w:numPr>
+          <w:ilvl w:val="0"/>
+          <w:numId w:val="9"/>
+        </w:numPr>
+      </w:pPr>
+      <w:r>
+        <w:rPr>
+          <w:b/>
+          <w:bCs/>
+        </w:rPr>
+        <w:t>GET /</w:t>
+      </w:r>
+      <w:proofErr w:type="spellStart"/>
+      <w:r>
+        <w:rPr>
+          <w:b/>
+          <w:bCs/>
+        </w:rPr>
+        <w:t>api</w:t>
+      </w:r>
+      <w:proofErr w:type="spellEnd"/>
+      <w:r>
+        <w:rPr>
+          <w:b/>
+          <w:bCs/>
+        </w:rPr>
+        <w:t>/authors</w:t>
+      </w:r>
+      <w:r>
+        <w:t xml:space="preserve">: </w:t>
+      </w:r>
+      <w:proofErr w:type="spellStart"/>
+      <w:r>
+        <w:t>Lấy</w:t>
+      </w:r>
+      <w:proofErr w:type="spellEnd"/>
+      <w:r>
+        <w:t xml:space="preserve"> </w:t>
+      </w:r>
+      <w:proofErr w:type="spellStart"/>
+      <w:r>
+        <w:t>danh</w:t>
+      </w:r>
+      <w:proofErr w:type="spellEnd"/>
+      <w:r>
+        <w:t xml:space="preserve"> </w:t>
+      </w:r>
+      <w:proofErr w:type="spellStart"/>
+      <w:r>
+        <w:t>sách</w:t>
+      </w:r>
+      <w:proofErr w:type="spellEnd"/>
+      <w:r>
+        <w:t xml:space="preserve"> </w:t>
+      </w:r>
+      <w:proofErr w:type="spellStart"/>
+      <w:r>
+        <w:t>tác</w:t>
+      </w:r>
+      <w:proofErr w:type="spellEnd"/>
+      <w:r>
+        <w:t xml:space="preserve"> </w:t>
+      </w:r>
+      <w:proofErr w:type="spellStart"/>
+      <w:r>
+        <w:t>giả</w:t>
+      </w:r>
+      <w:proofErr w:type="spellEnd"/>
+    </w:p>
+    <w:p>
+      <w:pPr>
+        <w:pStyle w:val="Heading2"/>
+      </w:pPr>
+      <w:bookmarkStart w:id="8" w:name="_Toc193410810"/>
+      <w:r>
+        <w:t xml:space="preserve">3.2. API </w:t>
+      </w:r>
+      <w:proofErr w:type="spellStart"/>
+      <w:r>
+        <w:t>cho</w:t>
+      </w:r>
+      <w:proofErr w:type="spellEnd"/>
+      <w:r>
+        <w:t xml:space="preserve"> Quản </w:t>
+      </w:r>
+      <w:proofErr w:type="spellStart"/>
+      <w:r>
+        <w:t>lý</w:t>
+      </w:r>
+      <w:proofErr w:type="spellEnd"/>
+      <w:r>
+        <w:t xml:space="preserve"> </w:t>
+      </w:r>
+      <w:proofErr w:type="spellStart"/>
+      <w:r>
+        <w:t>Người</w:t>
+      </w:r>
+      <w:proofErr w:type="spellEnd"/>
+      <w:r>
+        <w:t xml:space="preserve"> </w:t>
+      </w:r>
+      <w:proofErr w:type="spellStart"/>
+      <w:r>
+        <w:t>dùng</w:t>
+      </w:r>
+      <w:bookmarkEnd w:id="8"/>
+      <w:proofErr w:type="spellEnd"/>
+    </w:p>
+    <w:p>
+      <w:pPr>
+        <w:numPr>
+          <w:ilvl w:val="0"/>
+          <w:numId w:val="10"/>
+        </w:numPr>
+      </w:pPr>
+      <w:r>
+        <w:rPr>
+          <w:b/>
+          <w:bCs/>
+        </w:rPr>
+        <w:t>POST /</w:t>
+      </w:r>
+      <w:proofErr w:type="spellStart"/>
+      <w:r>
+        <w:rPr>
+          <w:b/>
+          <w:bCs/>
+        </w:rPr>
+        <w:t>api</w:t>
+      </w:r>
+      <w:proofErr w:type="spellEnd"/>
+      <w:r>
+        <w:rPr>
+          <w:b/>
+          <w:bCs/>
+        </w:rPr>
+        <w:t>/auth/register</w:t>
+      </w:r>
+      <w:r>
+        <w:t xml:space="preserve">: </w:t>
+      </w:r>
+      <w:proofErr w:type="spellStart"/>
+      <w:r>
+        <w:t>Đăng</w:t>
+      </w:r>
+      <w:proofErr w:type="spellEnd"/>
+      <w:r>
+        <w:t xml:space="preserve"> </w:t>
+      </w:r>
+      <w:proofErr w:type="spellStart"/>
+      <w:r>
+        <w:t>ký</w:t>
+      </w:r>
+      <w:proofErr w:type="spellEnd"/>
+      <w:r>
+        <w:t xml:space="preserve"> </w:t>
+      </w:r>
+      <w:proofErr w:type="spellStart"/>
+      <w:r>
+        <w:t>tài</w:t>
+      </w:r>
+      <w:proofErr w:type="spellEnd"/>
+      <w:r>
+        <w:t xml:space="preserve"> </w:t>
+      </w:r>
+      <w:proofErr w:type="spellStart"/>
+      <w:r>
+        <w:t>khoản</w:t>
+      </w:r>
+      <w:proofErr w:type="spellEnd"/>
+    </w:p>
+    <w:p>
+      <w:pPr>
+        <w:numPr>
+          <w:ilvl w:val="0"/>
+          <w:numId w:val="10"/>
+        </w:numPr>
+      </w:pPr>
+      <w:r>
+        <w:rPr>
+          <w:b/>
+          <w:bCs/>
+        </w:rPr>
+        <w:t>POST /</w:t>
+      </w:r>
+      <w:proofErr w:type="spellStart"/>
+      <w:r>
+        <w:rPr>
+          <w:b/>
+          <w:bCs/>
+        </w:rPr>
+        <w:t>api</w:t>
+      </w:r>
+      <w:proofErr w:type="spellEnd"/>
+      <w:r>
+        <w:rPr>
+          <w:b/>
+          <w:bCs/>
+        </w:rPr>
+        <w:t>/auth/login</w:t>
+      </w:r>
+      <w:r>
+        <w:t xml:space="preserve">: </w:t>
+      </w:r>
+      <w:proofErr w:type="spellStart"/>
+      <w:r>
+        <w:t>Đăng</w:t>
+      </w:r>
+      <w:proofErr w:type="spellEnd"/>
+      <w:r>
+        <w:t xml:space="preserve"> </w:t>
+      </w:r>
+      <w:proofErr w:type="spellStart"/>
+      <w:r>
+        <w:t>nhập</w:t>
+      </w:r>
+      <w:proofErr w:type="spellEnd"/>
+    </w:p>
+    <w:p>
+      <w:pPr>
+        <w:numPr>
+          <w:ilvl w:val="0"/>
+          <w:numId w:val="10"/>
+        </w:numPr>
+      </w:pPr>
+      <w:r>
+        <w:rPr>
+          <w:b/>
+          <w:bCs/>
+        </w:rPr>
+        <w:t>GET /</w:t>
+      </w:r>
+      <w:proofErr w:type="spellStart"/>
+      <w:r>
+        <w:rPr>
+          <w:b/>
+          <w:bCs/>
+        </w:rPr>
+        <w:t>api</w:t>
+      </w:r>
+      <w:proofErr w:type="spellEnd"/>
+      <w:r>
+        <w:rPr>
+          <w:b/>
+          <w:bCs/>
+        </w:rPr>
+        <w:t>/users/me</w:t>
+      </w:r>
+      <w:r>
+        <w:t xml:space="preserve">: </w:t>
+      </w:r>
+      <w:proofErr w:type="spellStart"/>
+      <w:r>
+        <w:t>Lấy</w:t>
+      </w:r>
+      <w:proofErr w:type="spellEnd"/>
+      <w:r>
+        <w:t xml:space="preserve"> </w:t>
+      </w:r>
+      <w:proofErr w:type="spellStart"/>
+      <w:r>
+        <w:t>thông</w:t>
+      </w:r>
+      <w:proofErr w:type="spellEnd"/>
+      <w:r>
+        <w:t xml:space="preserve"> tin </w:t>
+      </w:r>
+      <w:proofErr w:type="spellStart"/>
+      <w:r>
+        <w:t>người</w:t>
+      </w:r>
+      <w:proofErr w:type="spellEnd"/>
+      <w:r>
+        <w:t xml:space="preserve"> </w:t>
+      </w:r>
+      <w:proofErr w:type="spellStart"/>
+      <w:r>
+        <w:t>dùng</w:t>
+      </w:r>
+      <w:proofErr w:type="spellEnd"/>
+      <w:r>
+        <w:t xml:space="preserve"> </w:t>
+      </w:r>
+      <w:proofErr w:type="spellStart"/>
+      <w:r>
+        <w:t>hiện</w:t>
+      </w:r>
+      <w:proofErr w:type="spellEnd"/>
+      <w:r>
+        <w:t xml:space="preserve"> </w:t>
+      </w:r>
+      <w:proofErr w:type="spellStart"/>
+      <w:r>
+        <w:t>tại</w:t>
+      </w:r>
+      <w:proofErr w:type="spellEnd"/>
+    </w:p>
+    <w:p>
+      <w:pPr>
+        <w:numPr>
+          <w:ilvl w:val="0"/>
+          <w:numId w:val="10"/>
+        </w:numPr>
+      </w:pPr>
+      <w:r>
+        <w:rPr>
+          <w:b/>
+          <w:bCs/>
+        </w:rPr>
+        <w:t>PUT /</w:t>
+      </w:r>
+      <w:proofErr w:type="spellStart"/>
+      <w:r>
+        <w:rPr>
+          <w:b/>
+          <w:bCs/>
+        </w:rPr>
+        <w:t>api</w:t>
+      </w:r>
+      <w:proofErr w:type="spellEnd"/>
+      <w:r>
+        <w:rPr>
+          <w:b/>
+          <w:bCs/>
+        </w:rPr>
+        <w:t>/users/me</w:t>
+      </w:r>
+      <w:r>
+        <w:t xml:space="preserve">: </w:t>
+      </w:r>
+      <w:proofErr w:type="spellStart"/>
+      <w:r>
+        <w:t>Cập</w:t>
+      </w:r>
+      <w:proofErr w:type="spellEnd"/>
+      <w:r>
+        <w:t xml:space="preserve"> </w:t>
+      </w:r>
+      <w:proofErr w:type="spellStart"/>
+      <w:r>
+        <w:t>nhật</w:t>
+      </w:r>
+      <w:proofErr w:type="spellEnd"/>
+      <w:r>
+        <w:t xml:space="preserve"> </w:t>
+      </w:r>
+      <w:proofErr w:type="spellStart"/>
+      <w:r>
+        <w:t>thông</w:t>
+      </w:r>
+      <w:proofErr w:type="spellEnd"/>
+      <w:r>
+        <w:t xml:space="preserve"> tin </w:t>
+      </w:r>
+      <w:proofErr w:type="spellStart"/>
+      <w:r>
+        <w:t>cá</w:t>
+      </w:r>
+      <w:proofErr w:type="spellEnd"/>
+      <w:r>
+        <w:t xml:space="preserve"> </w:t>
+      </w:r>
+      <w:proofErr w:type="spellStart"/>
+      <w:r>
+        <w:t>nhân</w:t>
+      </w:r>
+      <w:proofErr w:type="spellEnd"/>
+    </w:p>
+    <w:p>
+      <w:pPr>
+        <w:numPr>
+          <w:ilvl w:val="0"/>
+          <w:numId w:val="10"/>
+        </w:numPr>
+      </w:pPr>
+      <w:r>
+        <w:rPr>
+          <w:b/>
+          <w:bCs/>
+        </w:rPr>
+        <w:t>PUT /</w:t>
+      </w:r>
+      <w:proofErr w:type="spellStart"/>
+      <w:r>
+        <w:rPr>
+          <w:b/>
+          <w:bCs/>
+        </w:rPr>
+        <w:t>api</w:t>
+      </w:r>
+      <w:proofErr w:type="spellEnd"/>
+      <w:r>
+        <w:rPr>
+          <w:b/>
+          <w:bCs/>
+        </w:rPr>
+        <w:t>/users/me/password</w:t>
+      </w:r>
+      <w:r>
+        <w:t xml:space="preserve">: </w:t>
+      </w:r>
+      <w:proofErr w:type="spellStart"/>
+      <w:r>
+        <w:t>Đổi</w:t>
+      </w:r>
+      <w:proofErr w:type="spellEnd"/>
+      <w:r>
+        <w:t xml:space="preserve"> </w:t>
+      </w:r>
+      <w:proofErr w:type="spellStart"/>
+      <w:r>
+        <w:t>mật</w:t>
+      </w:r>
+      <w:proofErr w:type="spellEnd"/>
+      <w:r>
+        <w:t xml:space="preserve"> </w:t>
+      </w:r>
+      <w:proofErr w:type="spellStart"/>
+      <w:r>
+        <w:t>khẩu</w:t>
+      </w:r>
+      <w:proofErr w:type="spellEnd"/>
+    </w:p>
+    <w:p>
+      <w:pPr>
+        <w:pStyle w:val="Heading2"/>
+      </w:pPr>
+      <w:bookmarkStart w:id="9" w:name="_Toc193410811"/>
+      <w:r>
+        <w:t xml:space="preserve">3.3. API </w:t>
+      </w:r>
+      <w:proofErr w:type="spellStart"/>
+      <w:r>
+        <w:t>cho</w:t>
+      </w:r>
+      <w:proofErr w:type="spellEnd"/>
+      <w:r>
+        <w:t xml:space="preserve"> Quản </w:t>
+      </w:r>
+      <w:proofErr w:type="spellStart"/>
+      <w:r>
+        <w:t>lý</w:t>
+      </w:r>
+      <w:proofErr w:type="spellEnd"/>
+      <w:r>
+        <w:t xml:space="preserve"> </w:t>
+      </w:r>
+      <w:proofErr w:type="spellStart"/>
+      <w:r>
+        <w:t>Giỏ</w:t>
+      </w:r>
+      <w:proofErr w:type="spellEnd"/>
+      <w:r>
+        <w:t xml:space="preserve"> </w:t>
+      </w:r>
+      <w:proofErr w:type="spellStart"/>
+      <w:r>
+        <w:t>hàng</w:t>
+      </w:r>
+      <w:bookmarkEnd w:id="9"/>
+      <w:proofErr w:type="spellEnd"/>
+    </w:p>
+    <w:p>
+      <w:pPr>
+        <w:numPr>
+          <w:ilvl w:val="0"/>
+          <w:numId w:val="11"/>
+        </w:numPr>
+      </w:pPr>
+      <w:r>
+        <w:rPr>
+          <w:b/>
+          <w:bCs/>
+        </w:rPr>
+        <w:t>GET /</w:t>
+      </w:r>
+      <w:proofErr w:type="spellStart"/>
+      <w:r>
+        <w:rPr>
+          <w:b/>
+          <w:bCs/>
+        </w:rPr>
+        <w:t>api</w:t>
+      </w:r>
+      <w:proofErr w:type="spellEnd"/>
+      <w:r>
+        <w:rPr>
+          <w:b/>
+          <w:bCs/>
+        </w:rPr>
+        <w:t>/cart</w:t>
+      </w:r>
+      <w:r>
+        <w:t xml:space="preserve">: </w:t>
+      </w:r>
+      <w:proofErr w:type="spellStart"/>
+      <w:r>
+        <w:t>Lấy</w:t>
+      </w:r>
+      <w:proofErr w:type="spellEnd"/>
+      <w:r>
+        <w:t xml:space="preserve"> </w:t>
+      </w:r>
+      <w:proofErr w:type="spellStart"/>
+      <w:r>
+        <w:t>thông</w:t>
+      </w:r>
+      <w:proofErr w:type="spellEnd"/>
+      <w:r>
+        <w:t xml:space="preserve"> tin </w:t>
+      </w:r>
+      <w:proofErr w:type="spellStart"/>
+      <w:r>
+        <w:t>giỏ</w:t>
+      </w:r>
+      <w:proofErr w:type="spellEnd"/>
+      <w:r>
+        <w:t xml:space="preserve"> </w:t>
+      </w:r>
+      <w:proofErr w:type="spellStart"/>
+      <w:r>
+        <w:t>hàng</w:t>
+      </w:r>
+      <w:proofErr w:type="spellEnd"/>
+      <w:r>
+        <w:t xml:space="preserve"> </w:t>
+      </w:r>
+      <w:proofErr w:type="spellStart"/>
+      <w:r>
+        <w:t>hiện</w:t>
+      </w:r>
+      <w:proofErr w:type="spellEnd"/>
+      <w:r>
+        <w:t xml:space="preserve"> </w:t>
+      </w:r>
+      <w:proofErr w:type="spellStart"/>
+      <w:r>
+        <w:t>tại</w:t>
+      </w:r>
+      <w:proofErr w:type="spellEnd"/>
+    </w:p>
+    <w:p>
+      <w:pPr>
+        <w:numPr>
+          <w:ilvl w:val="0"/>
+          <w:numId w:val="11"/>
+        </w:numPr>
+      </w:pPr>
+      <w:r>
+        <w:rPr>
+          <w:b/>
+          <w:bCs/>
+        </w:rPr>
+        <w:t>POST /</w:t>
+      </w:r>
+      <w:proofErr w:type="spellStart"/>
+      <w:r>
+        <w:rPr>
+          <w:b/>
+          <w:bCs/>
+        </w:rPr>
+        <w:t>api</w:t>
+      </w:r>
+      <w:proofErr w:type="spellEnd"/>
+      <w:r>
+        <w:rPr>
+          <w:b/>
+          <w:bCs/>
+        </w:rPr>
+        <w:t>/cart/items</w:t>
+      </w:r>
+      <w:r>
+        <w:t xml:space="preserve">: </w:t>
+      </w:r>
+      <w:proofErr w:type="spellStart"/>
+      <w:r>
+        <w:t>Thêm</w:t>
+      </w:r>
+      <w:proofErr w:type="spellEnd"/>
+      <w:r>
+        <w:t xml:space="preserve"> </w:t>
+      </w:r>
+      <w:proofErr w:type="spellStart"/>
+      <w:r>
+        <w:t>sách</w:t>
+      </w:r>
+      <w:proofErr w:type="spellEnd"/>
+      <w:r>
+        <w:t xml:space="preserve"> </w:t>
+      </w:r>
+      <w:proofErr w:type="spellStart"/>
+      <w:r>
+        <w:t>vào</w:t>
+      </w:r>
+      <w:proofErr w:type="spellEnd"/>
+      <w:r>
+        <w:t xml:space="preserve"> </w:t>
+      </w:r>
+      <w:proofErr w:type="spellStart"/>
+      <w:r>
+        <w:t>giỏ</w:t>
+      </w:r>
+      <w:proofErr w:type="spellEnd"/>
+      <w:r>
+        <w:t xml:space="preserve"> </w:t>
+      </w:r>
+      <w:proofErr w:type="spellStart"/>
+      <w:r>
+        <w:t>hàng</w:t>
+      </w:r>
+      <w:proofErr w:type="spellEnd"/>
+    </w:p>
+    <w:p>
+      <w:pPr>
+        <w:numPr>
+          <w:ilvl w:val="0"/>
+          <w:numId w:val="11"/>
+        </w:numPr>
+      </w:pPr>
+      <w:r>
+        <w:rPr>
+          <w:b/>
+          <w:bCs/>
+        </w:rPr>
+        <w:t>PUT /</w:t>
+      </w:r>
+      <w:proofErr w:type="spellStart"/>
+      <w:r>
+        <w:rPr>
+          <w:b/>
+          <w:bCs/>
+        </w:rPr>
+        <w:t>api</w:t>
+      </w:r>
+      <w:proofErr w:type="spellEnd"/>
+      <w:r>
+        <w:rPr>
+          <w:b/>
+          <w:bCs/>
+        </w:rPr>
+        <w:t>/cart/items/{</w:t>
+      </w:r>
+      <w:proofErr w:type="spellStart"/>
+      <w:r>
+        <w:rPr>
+          <w:b/>
+          <w:bCs/>
+        </w:rPr>
+        <w:t>itemId</w:t>
+      </w:r>
+      <w:proofErr w:type="spellEnd"/>
+      <w:r>
+        <w:rPr>
+          <w:b/>
+          <w:bCs/>
+        </w:rPr>
+        <w:t>}</w:t>
+      </w:r>
+      <w:r>
+        <w:t xml:space="preserve">: </w:t>
+      </w:r>
+      <w:proofErr w:type="spellStart"/>
+      <w:r>
+        <w:t>Cập</w:t>
+      </w:r>
+      <w:proofErr w:type="spellEnd"/>
+      <w:r>
+        <w:t xml:space="preserve"> </w:t>
+      </w:r>
+      <w:proofErr w:type="spellStart"/>
+      <w:r>
+        <w:t>nhật</w:t>
+      </w:r>
+      <w:proofErr w:type="spellEnd"/>
+      <w:r>
+        <w:t xml:space="preserve"> </w:t>
+      </w:r>
+      <w:proofErr w:type="spellStart"/>
+      <w:r>
+        <w:t>số</w:t>
+      </w:r>
+      <w:proofErr w:type="spellEnd"/>
+      <w:r>
+        <w:t xml:space="preserve"> </w:t>
+      </w:r>
+      <w:proofErr w:type="spellStart"/>
+      <w:r>
+        <w:t>lượng</w:t>
+      </w:r>
+      <w:proofErr w:type="spellEnd"/>
+      <w:r>
+        <w:t xml:space="preserve"> </w:t>
+      </w:r>
+      <w:proofErr w:type="spellStart"/>
+      <w:r>
+        <w:t>sách</w:t>
+      </w:r>
+      <w:proofErr w:type="spellEnd"/>
+      <w:r>
+        <w:t xml:space="preserve"> </w:t>
+      </w:r>
+      <w:proofErr w:type="spellStart"/>
+      <w:r>
+        <w:t>trong</w:t>
+      </w:r>
+      <w:proofErr w:type="spellEnd"/>
+      <w:r>
+        <w:t xml:space="preserve"> </w:t>
+      </w:r>
+      <w:proofErr w:type="spellStart"/>
+      <w:r>
+        <w:t>giỏ</w:t>
+      </w:r>
+      <w:proofErr w:type="spellEnd"/>
+      <w:r>
+        <w:t xml:space="preserve"> </w:t>
+      </w:r>
+      <w:proofErr w:type="spellStart"/>
+      <w:r>
+        <w:t>hàng</w:t>
+      </w:r>
+      <w:proofErr w:type="spellEnd"/>
+    </w:p>
+    <w:p>
+      <w:pPr>
+        <w:numPr>
+          <w:ilvl w:val="0"/>
+          <w:numId w:val="11"/>
+        </w:numPr>
+      </w:pPr>
+      <w:r>
+        <w:rPr>
+          <w:b/>
+          <w:bCs/>
+        </w:rPr>
+        <w:t>DELETE /</w:t>
+      </w:r>
+      <w:proofErr w:type="spellStart"/>
+      <w:r>
+        <w:rPr>
+          <w:b/>
+          <w:bCs/>
+        </w:rPr>
+        <w:t>api</w:t>
+      </w:r>
+      <w:proofErr w:type="spellEnd"/>
+      <w:r>
+        <w:rPr>
+          <w:b/>
+          <w:bCs/>
+        </w:rPr>
+        <w:t>/cart/items/{</w:t>
+      </w:r>
+      <w:proofErr w:type="spellStart"/>
+      <w:r>
+        <w:rPr>
+          <w:b/>
+          <w:bCs/>
+        </w:rPr>
+        <w:t>itemId</w:t>
+      </w:r>
+      <w:proofErr w:type="spellEnd"/>
+      <w:r>
+        <w:rPr>
+          <w:b/>
+          <w:bCs/>
+        </w:rPr>
+        <w:t>}</w:t>
+      </w:r>
+      <w:r>
+        <w:t xml:space="preserve">: </w:t>
+      </w:r>
+      <w:proofErr w:type="spellStart"/>
+      <w:r>
+        <w:t>Xóa</w:t>
+      </w:r>
+      <w:proofErr w:type="spellEnd"/>
+      <w:r>
+        <w:t xml:space="preserve"> </w:t>
+      </w:r>
+      <w:proofErr w:type="spellStart"/>
+      <w:r>
+        <w:t>sách</w:t>
+      </w:r>
+      <w:proofErr w:type="spellEnd"/>
+      <w:r>
+        <w:t xml:space="preserve"> </w:t>
+      </w:r>
+      <w:proofErr w:type="spellStart"/>
+      <w:r>
+        <w:t>khỏi</w:t>
+      </w:r>
+      <w:proofErr w:type="spellEnd"/>
+      <w:r>
+        <w:t xml:space="preserve"> </w:t>
+      </w:r>
+      <w:proofErr w:type="spellStart"/>
+      <w:r>
+        <w:t>giỏ</w:t>
+      </w:r>
+      <w:proofErr w:type="spellEnd"/>
+      <w:r>
+        <w:t xml:space="preserve"> </w:t>
+      </w:r>
+      <w:proofErr w:type="spellStart"/>
+      <w:r>
+        <w:t>hàng</w:t>
+      </w:r>
+      <w:proofErr w:type="spellEnd"/>
+    </w:p>
+    <w:p>
+      <w:pPr>
+        <w:pStyle w:val="Heading2"/>
+      </w:pPr>
+      <w:bookmarkStart w:id="10" w:name="_Toc193410812"/>
+      <w:r>
+        <w:t xml:space="preserve">3.4. API </w:t>
+      </w:r>
+      <w:proofErr w:type="spellStart"/>
+      <w:r>
+        <w:t>cho</w:t>
+      </w:r>
+      <w:proofErr w:type="spellEnd"/>
+      <w:r>
+        <w:t xml:space="preserve"> Quản </w:t>
+      </w:r>
+      <w:proofErr w:type="spellStart"/>
+      <w:r>
+        <w:t>lý</w:t>
+      </w:r>
+      <w:proofErr w:type="spellEnd"/>
+      <w:r>
+        <w:t xml:space="preserve"> </w:t>
+      </w:r>
+      <w:proofErr w:type="spellStart"/>
+      <w:r>
+        <w:t>Đơn</w:t>
+      </w:r>
+      <w:proofErr w:type="spellEnd"/>
+      <w:r>
+        <w:t xml:space="preserve"> </w:t>
+      </w:r>
+      <w:proofErr w:type="spellStart"/>
+      <w:r>
+        <w:t>hàng</w:t>
+      </w:r>
+      <w:bookmarkEnd w:id="10"/>
+      <w:proofErr w:type="spellEnd"/>
+    </w:p>
+    <w:p>
+      <w:pPr>
+        <w:numPr>
+          <w:ilvl w:val="0"/>
+          <w:numId w:val="12"/>
+        </w:numPr>
+      </w:pPr>
+      <w:r>
+        <w:rPr>
+          <w:b/>
+          <w:bCs/>
+        </w:rPr>
+        <w:t>POST /</w:t>
+      </w:r>
+      <w:proofErr w:type="spellStart"/>
+      <w:r>
+        <w:rPr>
+          <w:b/>
+          <w:bCs/>
+        </w:rPr>
+        <w:t>api</w:t>
+      </w:r>
+      <w:proofErr w:type="spellEnd"/>
+      <w:r>
+        <w:rPr>
+          <w:b/>
+          <w:bCs/>
+        </w:rPr>
+        <w:t>/orders</w:t>
+      </w:r>
+      <w:r>
+        <w:t xml:space="preserve">: </w:t>
+      </w:r>
+      <w:proofErr w:type="spellStart"/>
+      <w:r>
+        <w:t>Tạo</w:t>
+      </w:r>
+      <w:proofErr w:type="spellEnd"/>
+      <w:r>
+        <w:t xml:space="preserve"> </w:t>
+      </w:r>
+      <w:proofErr w:type="spellStart"/>
+      <w:r>
+        <w:t>đơn</w:t>
+      </w:r>
+      <w:proofErr w:type="spellEnd"/>
+      <w:r>
+        <w:t xml:space="preserve"> </w:t>
+      </w:r>
+      <w:proofErr w:type="spellStart"/>
+      <w:r>
+        <w:t>hàng</w:t>
+      </w:r>
+      <w:proofErr w:type="spellEnd"/>
+      <w:r>
+        <w:t xml:space="preserve"> </w:t>
+      </w:r>
+      <w:proofErr w:type="spellStart"/>
+      <w:r>
+        <w:t>mới</w:t>
+      </w:r>
+      <w:proofErr w:type="spellEnd"/>
+    </w:p>
+    <w:p>
+      <w:pPr>
+        <w:numPr>
+          <w:ilvl w:val="0"/>
+          <w:numId w:val="12"/>
+        </w:numPr>
+      </w:pPr>
+      <w:r>
+        <w:rPr>
+          <w:b/>
+          <w:bCs/>
+        </w:rPr>
+        <w:lastRenderedPageBreak/>
+        <w:t>GET /</w:t>
+      </w:r>
+      <w:proofErr w:type="spellStart"/>
+      <w:r>
+        <w:rPr>
+          <w:b/>
+          <w:bCs/>
+        </w:rPr>
+        <w:t>api</w:t>
+      </w:r>
+      <w:proofErr w:type="spellEnd"/>
+      <w:r>
+        <w:rPr>
+          <w:b/>
+          <w:bCs/>
+        </w:rPr>
+        <w:t>/orders</w:t>
+      </w:r>
+      <w:r>
+        <w:t xml:space="preserve">: </w:t>
+      </w:r>
+      <w:proofErr w:type="spellStart"/>
+      <w:r>
+        <w:t>Lấy</w:t>
+      </w:r>
+      <w:proofErr w:type="spellEnd"/>
+      <w:r>
+        <w:t xml:space="preserve"> </w:t>
+      </w:r>
+      <w:proofErr w:type="spellStart"/>
+      <w:r>
+        <w:t>danh</w:t>
+      </w:r>
+      <w:proofErr w:type="spellEnd"/>
+      <w:r>
+        <w:t xml:space="preserve"> </w:t>
+      </w:r>
+      <w:proofErr w:type="spellStart"/>
+      <w:r>
+        <w:t>sách</w:t>
+      </w:r>
+      <w:proofErr w:type="spellEnd"/>
+      <w:r>
+        <w:t xml:space="preserve"> </w:t>
+      </w:r>
+      <w:proofErr w:type="spellStart"/>
+      <w:r>
+        <w:t>đơn</w:t>
+      </w:r>
+      <w:proofErr w:type="spellEnd"/>
+      <w:r>
+        <w:t xml:space="preserve"> </w:t>
+      </w:r>
+      <w:proofErr w:type="spellStart"/>
+      <w:r>
+        <w:t>hàng</w:t>
+      </w:r>
+      <w:proofErr w:type="spellEnd"/>
+      <w:r>
+        <w:t xml:space="preserve"> </w:t>
+      </w:r>
+      <w:proofErr w:type="spellStart"/>
+      <w:r>
+        <w:t>của</w:t>
+      </w:r>
+      <w:proofErr w:type="spellEnd"/>
+      <w:r>
+        <w:t xml:space="preserve"> </w:t>
+      </w:r>
+      <w:proofErr w:type="spellStart"/>
+      <w:r>
+        <w:t>người</w:t>
+      </w:r>
+      <w:proofErr w:type="spellEnd"/>
+      <w:r>
+        <w:t xml:space="preserve"> </w:t>
+      </w:r>
+      <w:proofErr w:type="spellStart"/>
+      <w:r>
+        <w:t>dùng</w:t>
+      </w:r>
+      <w:proofErr w:type="spellEnd"/>
+      <w:r>
+        <w:t xml:space="preserve"> </w:t>
+      </w:r>
+      <w:proofErr w:type="spellStart"/>
+      <w:r>
+        <w:t>hiện</w:t>
+      </w:r>
+      <w:proofErr w:type="spellEnd"/>
+      <w:r>
+        <w:t xml:space="preserve"> </w:t>
+      </w:r>
+      <w:proofErr w:type="spellStart"/>
+      <w:r>
+        <w:t>tại</w:t>
+      </w:r>
+      <w:proofErr w:type="spellEnd"/>
+    </w:p>
+    <w:p>
+      <w:pPr>
+        <w:numPr>
+          <w:ilvl w:val="0"/>
+          <w:numId w:val="12"/>
+        </w:numPr>
+      </w:pPr>
+      <w:r>
+        <w:rPr>
+          <w:b/>
+          <w:bCs/>
+        </w:rPr>
+        <w:t>GET /</w:t>
+      </w:r>
+      <w:proofErr w:type="spellStart"/>
+      <w:r>
+        <w:rPr>
+          <w:b/>
+          <w:bCs/>
+        </w:rPr>
+        <w:t>api</w:t>
+      </w:r>
+      <w:proofErr w:type="spellEnd"/>
+      <w:r>
+        <w:rPr>
+          <w:b/>
+          <w:bCs/>
+        </w:rPr>
+        <w:t>/orders/{id}</w:t>
+      </w:r>
+      <w:r>
+        <w:t xml:space="preserve">: </w:t>
+      </w:r>
+      <w:proofErr w:type="spellStart"/>
+      <w:r>
+        <w:t>Lấy</w:t>
+      </w:r>
+      <w:proofErr w:type="spellEnd"/>
+      <w:r>
+        <w:t xml:space="preserve"> </w:t>
+      </w:r>
+      <w:proofErr w:type="spellStart"/>
+      <w:r>
+        <w:t>thông</w:t>
+      </w:r>
+      <w:proofErr w:type="spellEnd"/>
+      <w:r>
+        <w:t xml:space="preserve"> tin chi </w:t>
+      </w:r>
+      <w:proofErr w:type="spellStart"/>
+      <w:r>
+        <w:t>tiết</w:t>
+      </w:r>
+      <w:proofErr w:type="spellEnd"/>
+      <w:r>
+        <w:t xml:space="preserve"> </w:t>
+      </w:r>
+      <w:proofErr w:type="spellStart"/>
+      <w:r>
+        <w:t>một</w:t>
+      </w:r>
+      <w:proofErr w:type="spellEnd"/>
+      <w:r>
+        <w:t xml:space="preserve"> </w:t>
+      </w:r>
+      <w:proofErr w:type="spellStart"/>
+      <w:r>
+        <w:t>đơn</w:t>
+      </w:r>
+      <w:proofErr w:type="spellEnd"/>
+      <w:r>
+        <w:t xml:space="preserve"> </w:t>
+      </w:r>
+      <w:proofErr w:type="spellStart"/>
+      <w:r>
+        <w:t>hàng</w:t>
+      </w:r>
+      <w:proofErr w:type="spellEnd"/>
+    </w:p>
+    <w:p>
+      <w:pPr>
+        <w:numPr>
+          <w:ilvl w:val="0"/>
+          <w:numId w:val="12"/>
+        </w:numPr>
+      </w:pPr>
+      <w:r>
+        <w:rPr>
+          <w:b/>
+          <w:bCs/>
+        </w:rPr>
+        <w:t>PUT /</w:t>
+      </w:r>
+      <w:proofErr w:type="spellStart"/>
+      <w:r>
+        <w:rPr>
+          <w:b/>
+          <w:bCs/>
+        </w:rPr>
+        <w:t>api</w:t>
+      </w:r>
+      <w:proofErr w:type="spellEnd"/>
+      <w:r>
+        <w:rPr>
+          <w:b/>
+          <w:bCs/>
+        </w:rPr>
+        <w:t>/orders/{id}/cancel</w:t>
+      </w:r>
+      <w:r>
+        <w:t xml:space="preserve">: </w:t>
+      </w:r>
+      <w:proofErr w:type="spellStart"/>
+      <w:r>
+        <w:t>Hủy</w:t>
+      </w:r>
+      <w:proofErr w:type="spellEnd"/>
+      <w:r>
+        <w:t xml:space="preserve"> </w:t>
+      </w:r>
+      <w:proofErr w:type="spellStart"/>
+      <w:r>
+        <w:t>đơn</w:t>
+      </w:r>
+      <w:proofErr w:type="spellEnd"/>
+      <w:r>
+        <w:t xml:space="preserve"> </w:t>
+      </w:r>
+      <w:proofErr w:type="spellStart"/>
+      <w:r>
+        <w:t>hàng</w:t>
+      </w:r>
+      <w:proofErr w:type="spellEnd"/>
+    </w:p>
+    <w:p>
+      <w:pPr>
+        <w:pStyle w:val="Heading2"/>
+      </w:pPr>
+      <w:bookmarkStart w:id="11" w:name="_Toc193410813"/>
+      <w:r>
+        <w:t xml:space="preserve">3.5. API </w:t>
+      </w:r>
+      <w:proofErr w:type="spellStart"/>
+      <w:r>
+        <w:t>cho</w:t>
+      </w:r>
+      <w:proofErr w:type="spellEnd"/>
+      <w:r>
+        <w:t xml:space="preserve"> Quản </w:t>
+      </w:r>
+      <w:proofErr w:type="spellStart"/>
+      <w:r>
+        <w:t>lý</w:t>
+      </w:r>
+      <w:proofErr w:type="spellEnd"/>
+      <w:r>
+        <w:t xml:space="preserve"> </w:t>
+      </w:r>
+      <w:proofErr w:type="spellStart"/>
+      <w:r>
+        <w:t>Đánh</w:t>
+      </w:r>
+      <w:proofErr w:type="spellEnd"/>
+      <w:r>
+        <w:t xml:space="preserve"> </w:t>
+      </w:r>
+      <w:proofErr w:type="spellStart"/>
+      <w:r>
+        <w:t>giá</w:t>
+      </w:r>
+      <w:proofErr w:type="spellEnd"/>
+      <w:r>
+        <w:t xml:space="preserve"> </w:t>
+      </w:r>
+      <w:proofErr w:type="spellStart"/>
+      <w:r>
+        <w:t>và</w:t>
+      </w:r>
+      <w:proofErr w:type="spellEnd"/>
+      <w:r>
+        <w:t xml:space="preserve"> Bình </w:t>
+      </w:r>
+      <w:proofErr w:type="spellStart"/>
+      <w:r>
+        <w:t>luận</w:t>
+      </w:r>
+      <w:bookmarkEnd w:id="11"/>
+      <w:proofErr w:type="spellEnd"/>
+    </w:p>
+    <w:p>
+      <w:pPr>
+        <w:numPr>
+          <w:ilvl w:val="0"/>
+          <w:numId w:val="13"/>
+        </w:numPr>
+      </w:pPr>
+      <w:r>
+        <w:rPr>
+          <w:b/>
+          <w:bCs/>
+        </w:rPr>
+        <w:t>POST /</w:t>
+      </w:r>
+      <w:proofErr w:type="spellStart"/>
+      <w:r>
+        <w:rPr>
+          <w:b/>
+          <w:bCs/>
+        </w:rPr>
+        <w:t>api</w:t>
+      </w:r>
+      <w:proofErr w:type="spellEnd"/>
+      <w:r>
+        <w:rPr>
+          <w:b/>
+          <w:bCs/>
+        </w:rPr>
+        <w:t>/reviews</w:t>
+      </w:r>
+      <w:r>
+        <w:t xml:space="preserve">: </w:t>
+      </w:r>
+      <w:proofErr w:type="spellStart"/>
+      <w:r>
+        <w:t>Thêm</w:t>
+      </w:r>
+      <w:proofErr w:type="spellEnd"/>
+      <w:r>
+        <w:t xml:space="preserve"> </w:t>
+      </w:r>
+      <w:proofErr w:type="spellStart"/>
+      <w:r>
+        <w:t>đánh</w:t>
+      </w:r>
+      <w:proofErr w:type="spellEnd"/>
+      <w:r>
+        <w:t xml:space="preserve"> </w:t>
+      </w:r>
+      <w:proofErr w:type="spellStart"/>
+      <w:r>
+        <w:t>giá</w:t>
+      </w:r>
+      <w:proofErr w:type="spellEnd"/>
+      <w:r>
+        <w:t xml:space="preserve"> </w:t>
+      </w:r>
+      <w:proofErr w:type="spellStart"/>
+      <w:r>
+        <w:t>cho</w:t>
+      </w:r>
+      <w:proofErr w:type="spellEnd"/>
+      <w:r>
+        <w:t xml:space="preserve"> </w:t>
+      </w:r>
+      <w:proofErr w:type="spellStart"/>
+      <w:r>
+        <w:t>sách</w:t>
+      </w:r>
+      <w:proofErr w:type="spellEnd"/>
+    </w:p>
+    <w:p>
+      <w:pPr>
+        <w:numPr>
+          <w:ilvl w:val="0"/>
+          <w:numId w:val="13"/>
+        </w:numPr>
+      </w:pPr>
+      <w:r>
+        <w:rPr>
+          <w:b/>
+          <w:bCs/>
+        </w:rPr>
+        <w:t>GET /</w:t>
+      </w:r>
+      <w:proofErr w:type="spellStart"/>
+      <w:r>
+        <w:rPr>
+          <w:b/>
+          <w:bCs/>
+        </w:rPr>
+        <w:t>api</w:t>
+      </w:r>
+      <w:proofErr w:type="spellEnd"/>
+      <w:r>
+        <w:rPr>
+          <w:b/>
+          <w:bCs/>
+        </w:rPr>
+        <w:t>/reviews/book/{</w:t>
+      </w:r>
+      <w:proofErr w:type="spellStart"/>
+      <w:r>
+        <w:rPr>
+          <w:b/>
+          <w:bCs/>
+        </w:rPr>
+        <w:t>bookId</w:t>
+      </w:r>
+      <w:proofErr w:type="spellEnd"/>
+      <w:r>
+        <w:rPr>
+          <w:b/>
+          <w:bCs/>
+        </w:rPr>
+        <w:t>}</w:t>
+      </w:r>
+      <w:r>
+        <w:t xml:space="preserve">: </w:t>
+      </w:r>
+      <w:proofErr w:type="spellStart"/>
+      <w:r>
+        <w:t>Lấy</w:t>
+      </w:r>
+      <w:proofErr w:type="spellEnd"/>
+      <w:r>
+        <w:t xml:space="preserve"> </w:t>
+      </w:r>
+      <w:proofErr w:type="spellStart"/>
+      <w:r>
+        <w:t>danh</w:t>
+      </w:r>
+      <w:proofErr w:type="spellEnd"/>
+      <w:r>
+        <w:t xml:space="preserve"> </w:t>
+      </w:r>
+      <w:proofErr w:type="spellStart"/>
+      <w:r>
+        <w:t>sách</w:t>
+      </w:r>
+      <w:proofErr w:type="spellEnd"/>
+      <w:r>
+        <w:t xml:space="preserve"> </w:t>
+      </w:r>
+      <w:proofErr w:type="spellStart"/>
+      <w:r>
+        <w:t>đánh</w:t>
+      </w:r>
+      <w:proofErr w:type="spellEnd"/>
+      <w:r>
+        <w:t xml:space="preserve"> </w:t>
+      </w:r>
+      <w:proofErr w:type="spellStart"/>
+      <w:r>
+        <w:t>giá</w:t>
+      </w:r>
+      <w:proofErr w:type="spellEnd"/>
+      <w:r>
+        <w:t xml:space="preserve"> </w:t>
+      </w:r>
+      <w:proofErr w:type="spellStart"/>
+      <w:r>
+        <w:t>cho</w:t>
+      </w:r>
+      <w:proofErr w:type="spellEnd"/>
+      <w:r>
+        <w:t xml:space="preserve"> </w:t>
+      </w:r>
+      <w:proofErr w:type="spellStart"/>
+      <w:r>
+        <w:t>một</w:t>
+      </w:r>
+      <w:proofErr w:type="spellEnd"/>
+      <w:r>
+        <w:t xml:space="preserve"> </w:t>
+      </w:r>
+      <w:proofErr w:type="spellStart"/>
+      <w:r>
+        <w:t>cuốn</w:t>
+      </w:r>
+      <w:proofErr w:type="spellEnd"/>
+      <w:r>
+        <w:t xml:space="preserve"> </w:t>
+      </w:r>
+      <w:proofErr w:type="spellStart"/>
+      <w:r>
+        <w:t>sách</w:t>
+      </w:r>
+      <w:proofErr w:type="spellEnd"/>
+    </w:p>
+    <w:p>
+      <w:pPr>
+        <w:numPr>
+          <w:ilvl w:val="0"/>
+          <w:numId w:val="13"/>
+        </w:numPr>
+      </w:pPr>
+      <w:r>
+        <w:rPr>
+          <w:b/>
+          <w:bCs/>
+        </w:rPr>
+        <w:t>DELETE /</w:t>
+      </w:r>
+      <w:proofErr w:type="spellStart"/>
+      <w:r>
+        <w:rPr>
+          <w:b/>
+          <w:bCs/>
+        </w:rPr>
+        <w:t>api</w:t>
+      </w:r>
+      <w:proofErr w:type="spellEnd"/>
+      <w:r>
+        <w:rPr>
+          <w:b/>
+          <w:bCs/>
+        </w:rPr>
+        <w:t>/reviews/{id}</w:t>
+      </w:r>
+      <w:r>
+        <w:t xml:space="preserve">: </w:t>
+      </w:r>
+      <w:proofErr w:type="spellStart"/>
+      <w:r>
+        <w:t>Xóa</w:t>
+      </w:r>
+      <w:proofErr w:type="spellEnd"/>
+      <w:r>
+        <w:t xml:space="preserve"> </w:t>
+      </w:r>
+      <w:proofErr w:type="spellStart"/>
+      <w:r>
+        <w:t>đánh</w:t>
+      </w:r>
+      <w:proofErr w:type="spellEnd"/>
+      <w:r>
+        <w:t xml:space="preserve"> </w:t>
+      </w:r>
+      <w:proofErr w:type="spellStart"/>
+      <w:r>
+        <w:t>giá</w:t>
+      </w:r>
+      <w:proofErr w:type="spellEnd"/>
+    </w:p>
+    <w:p>
+      <w:pPr>
+        <w:pStyle w:val="Heading2"/>
+      </w:pPr>
+      <w:bookmarkStart w:id="12" w:name="_Toc193410814"/>
+      <w:r>
+        <w:t xml:space="preserve">3.6. API </w:t>
+      </w:r>
+      <w:proofErr w:type="spellStart"/>
+      <w:r>
+        <w:t>cho</w:t>
+      </w:r>
+      <w:proofErr w:type="spellEnd"/>
+      <w:r>
+        <w:t xml:space="preserve"> Quản </w:t>
+      </w:r>
+      <w:proofErr w:type="spellStart"/>
+      <w:r>
+        <w:t>lý</w:t>
+      </w:r>
+      <w:proofErr w:type="spellEnd"/>
+      <w:r>
+        <w:t xml:space="preserve"> </w:t>
+      </w:r>
+      <w:proofErr w:type="spellStart"/>
+      <w:r>
+        <w:t>Khuyến</w:t>
+      </w:r>
+      <w:proofErr w:type="spellEnd"/>
+      <w:r>
+        <w:t xml:space="preserve"> </w:t>
+      </w:r>
+      <w:proofErr w:type="spellStart"/>
+      <w:r>
+        <w:t>mãi</w:t>
+      </w:r>
+      <w:bookmarkEnd w:id="12"/>
+      <w:proofErr w:type="spellEnd"/>
+    </w:p>
+    <w:p>
+      <w:pPr>
+        <w:numPr>
+          <w:ilvl w:val="0"/>
+          <w:numId w:val="14"/>
+        </w:numPr>
+      </w:pPr>
+      <w:r>
+        <w:rPr>
+          <w:b/>
+          <w:bCs/>
+        </w:rPr>
+        <w:t>GET /</w:t>
+      </w:r>
+      <w:proofErr w:type="spellStart"/>
+      <w:r>
+        <w:rPr>
+          <w:b/>
+          <w:bCs/>
+        </w:rPr>
+        <w:t>api</w:t>
+      </w:r>
+      <w:proofErr w:type="spellEnd"/>
+      <w:r>
+        <w:rPr>
+          <w:b/>
+          <w:bCs/>
+        </w:rPr>
+        <w:t>/promotions</w:t>
+      </w:r>
+      <w:r>
+        <w:t xml:space="preserve">: </w:t>
+      </w:r>
+      <w:proofErr w:type="spellStart"/>
+      <w:r>
+        <w:t>Lấy</w:t>
+      </w:r>
+      <w:proofErr w:type="spellEnd"/>
+      <w:r>
+        <w:t xml:space="preserve"> </w:t>
+      </w:r>
+      <w:proofErr w:type="spellStart"/>
+      <w:r>
+        <w:t>danh</w:t>
+      </w:r>
+      <w:proofErr w:type="spellEnd"/>
+      <w:r>
+        <w:t xml:space="preserve"> </w:t>
+      </w:r>
+      <w:proofErr w:type="spellStart"/>
+      <w:r>
+        <w:t>sách</w:t>
+      </w:r>
+      <w:proofErr w:type="spellEnd"/>
+      <w:r>
+        <w:t xml:space="preserve"> </w:t>
+      </w:r>
+      <w:proofErr w:type="spellStart"/>
+      <w:r>
+        <w:t>khuyến</w:t>
+      </w:r>
+      <w:proofErr w:type="spellEnd"/>
+      <w:r>
+        <w:t xml:space="preserve"> </w:t>
+      </w:r>
+      <w:proofErr w:type="spellStart"/>
+      <w:r>
+        <w:t>mãi</w:t>
+      </w:r>
+      <w:proofErr w:type="spellEnd"/>
+      <w:r>
+        <w:t xml:space="preserve"> </w:t>
+      </w:r>
+      <w:proofErr w:type="spellStart"/>
+      <w:r>
+        <w:t>hiện</w:t>
+      </w:r>
+      <w:proofErr w:type="spellEnd"/>
+      <w:r>
+        <w:t xml:space="preserve"> </w:t>
+      </w:r>
+      <w:proofErr w:type="spellStart"/>
+      <w:r>
+        <w:t>có</w:t>
+      </w:r>
+      <w:proofErr w:type="spellEnd"/>
+    </w:p>
+    <w:p>
+      <w:pPr>
+        <w:numPr>
+          <w:ilvl w:val="0"/>
+          <w:numId w:val="14"/>
+        </w:numPr>
+      </w:pPr>
+      <w:r>
+        <w:rPr>
+          <w:b/>
+          <w:bCs/>
+        </w:rPr>
+        <w:t>POST /</w:t>
+      </w:r>
+      <w:proofErr w:type="spellStart"/>
+      <w:r>
+        <w:rPr>
+          <w:b/>
+          <w:bCs/>
+        </w:rPr>
+        <w:t>api</w:t>
+      </w:r>
+      <w:proofErr w:type="spellEnd"/>
+      <w:r>
+        <w:rPr>
+          <w:b/>
+          <w:bCs/>
+        </w:rPr>
+        <w:t>/promotions</w:t>
+      </w:r>
+      <w:r>
+        <w:t xml:space="preserve">: </w:t>
+      </w:r>
+      <w:proofErr w:type="spellStart"/>
+      <w:r>
+        <w:t>Thêm</w:t>
+      </w:r>
+      <w:proofErr w:type="spellEnd"/>
+      <w:r>
+        <w:t xml:space="preserve"> </w:t>
+      </w:r>
+      <w:proofErr w:type="spellStart"/>
+      <w:r>
+        <w:t>khuyến</w:t>
+      </w:r>
+      <w:proofErr w:type="spellEnd"/>
+      <w:r>
+        <w:t xml:space="preserve"> </w:t>
+      </w:r>
+      <w:proofErr w:type="spellStart"/>
+      <w:r>
+        <w:t>mãi</w:t>
+      </w:r>
+      <w:proofErr w:type="spellEnd"/>
+      <w:r>
+        <w:t xml:space="preserve"> </w:t>
+      </w:r>
+      <w:proofErr w:type="spellStart"/>
+      <w:r>
+        <w:t>mới</w:t>
+      </w:r>
+      <w:proofErr w:type="spellEnd"/>
+    </w:p>
+    <w:p>
+      <w:pPr>
+        <w:numPr>
+          <w:ilvl w:val="0"/>
+          <w:numId w:val="14"/>
+        </w:numPr>
+      </w:pPr>
+      <w:r>
+        <w:rPr>
+          <w:b/>
+          <w:bCs/>
+        </w:rPr>
+        <w:t>PUT /</w:t>
+      </w:r>
+      <w:proofErr w:type="spellStart"/>
+      <w:r>
+        <w:rPr>
+          <w:b/>
+          <w:bCs/>
+        </w:rPr>
+        <w:t>api</w:t>
+      </w:r>
+      <w:proofErr w:type="spellEnd"/>
+      <w:r>
+        <w:rPr>
+          <w:b/>
+          <w:bCs/>
+        </w:rPr>
+        <w:t>/promotions/{id}</w:t>
+      </w:r>
+      <w:r>
+        <w:t xml:space="preserve">: </w:t>
+      </w:r>
+      <w:proofErr w:type="spellStart"/>
+      <w:r>
+        <w:t>Cập</w:t>
+      </w:r>
+      <w:proofErr w:type="spellEnd"/>
+      <w:r>
+        <w:t xml:space="preserve"> </w:t>
+      </w:r>
+      <w:proofErr w:type="spellStart"/>
+      <w:r>
+        <w:t>nhật</w:t>
+      </w:r>
+      <w:proofErr w:type="spellEnd"/>
+      <w:r>
+        <w:t xml:space="preserve"> </w:t>
+      </w:r>
+      <w:proofErr w:type="spellStart"/>
+      <w:r>
+        <w:t>thông</w:t>
+      </w:r>
+      <w:proofErr w:type="spellEnd"/>
+      <w:r>
+        <w:t xml:space="preserve"> tin </w:t>
+      </w:r>
+      <w:proofErr w:type="spellStart"/>
+      <w:r>
+        <w:t>khuyến</w:t>
+      </w:r>
+      <w:proofErr w:type="spellEnd"/>
+      <w:r>
+        <w:t xml:space="preserve"> </w:t>
+      </w:r>
+      <w:proofErr w:type="spellStart"/>
+      <w:r>
+        <w:t>mãi</w:t>
+      </w:r>
+      <w:proofErr w:type="spellEnd"/>
+    </w:p>
+    <w:p>
+      <w:pPr>
+        <w:numPr>
+          <w:ilvl w:val="0"/>
+          <w:numId w:val="14"/>
+        </w:numPr>
+      </w:pPr>
+      <w:r>
+        <w:rPr>
+          <w:b/>
+          <w:bCs/>
+        </w:rPr>
+        <w:t>DELETE /</w:t>
+      </w:r>
+      <w:proofErr w:type="spellStart"/>
+      <w:r>
+        <w:rPr>
+          <w:b/>
+          <w:bCs/>
+        </w:rPr>
+        <w:t>api</w:t>
+      </w:r>
+      <w:proofErr w:type="spellEnd"/>
+      <w:r>
+        <w:rPr>
+          <w:b/>
+          <w:bCs/>
+        </w:rPr>
+        <w:t>/promotions/{id}</w:t>
+      </w:r>
+      <w:r>
+        <w:t xml:space="preserve">: </w:t>
+      </w:r>
+      <w:proofErr w:type="spellStart"/>
+      <w:r>
+        <w:t>Xóa</w:t>
+      </w:r>
+      <w:proofErr w:type="spellEnd"/>
+      <w:r>
+        <w:t xml:space="preserve"> </w:t>
+      </w:r>
+      <w:proofErr w:type="spellStart"/>
+      <w:r>
+        <w:t>khuyến</w:t>
+      </w:r>
+      <w:proofErr w:type="spellEnd"/>
+      <w:r>
+        <w:t xml:space="preserve"> </w:t>
+      </w:r>
+      <w:proofErr w:type="spellStart"/>
+      <w:r>
+        <w:t>mãi</w:t>
+      </w:r>
+      <w:proofErr w:type="spellEnd"/>
+    </w:p>
+    <w:p>
+      <w:pPr>
+        <w:pStyle w:val="Heading2"/>
+      </w:pPr>
+      <w:bookmarkStart w:id="13" w:name="_Toc193410815"/>
+      <w:r>
+        <w:t xml:space="preserve">3.7. API </w:t>
+      </w:r>
+      <w:proofErr w:type="spellStart"/>
+      <w:r>
+        <w:t>cho</w:t>
+      </w:r>
+      <w:proofErr w:type="spellEnd"/>
+      <w:r>
+        <w:t xml:space="preserve"> Quản </w:t>
+      </w:r>
+      <w:proofErr w:type="spellStart"/>
+      <w:r>
+        <w:t>lý</w:t>
+      </w:r>
+      <w:proofErr w:type="spellEnd"/>
+      <w:r>
+        <w:t xml:space="preserve"> Danh </w:t>
+      </w:r>
+      <w:proofErr w:type="spellStart"/>
+      <w:r>
+        <w:t>sách</w:t>
+      </w:r>
+      <w:proofErr w:type="spellEnd"/>
+      <w:r>
+        <w:t xml:space="preserve"> </w:t>
+      </w:r>
+      <w:proofErr w:type="spellStart"/>
+      <w:r>
+        <w:t>Yêu</w:t>
+      </w:r>
+      <w:proofErr w:type="spellEnd"/>
+      <w:r>
+        <w:t xml:space="preserve"> </w:t>
+      </w:r>
+      <w:proofErr w:type="spellStart"/>
+      <w:r>
+        <w:t>thích</w:t>
+      </w:r>
+      <w:bookmarkEnd w:id="13"/>
+      <w:proofErr w:type="spellEnd"/>
+    </w:p>
+    <w:p>
+      <w:pPr>
+        <w:numPr>
+          <w:ilvl w:val="0"/>
+          <w:numId w:val="15"/>
+        </w:numPr>
+      </w:pPr>
+      <w:r>
+        <w:rPr>
+          <w:b/>
+          <w:bCs/>
+        </w:rPr>
+        <w:t>GET /</w:t>
+      </w:r>
+      <w:proofErr w:type="spellStart"/>
+      <w:r>
+        <w:rPr>
+          <w:b/>
+          <w:bCs/>
+        </w:rPr>
+        <w:t>api</w:t>
+      </w:r>
+      <w:proofErr w:type="spellEnd"/>
+      <w:r>
+        <w:rPr>
+          <w:b/>
+          <w:bCs/>
+        </w:rPr>
+        <w:t>/</w:t>
+      </w:r>
+      <w:proofErr w:type="spellStart"/>
+      <w:r>
+        <w:rPr>
+          <w:b/>
+          <w:bCs/>
+        </w:rPr>
+        <w:t>wishlists</w:t>
+      </w:r>
+      <w:proofErr w:type="spellEnd"/>
+      <w:r>
+        <w:t xml:space="preserve">: </w:t>
+      </w:r>
+      <w:proofErr w:type="spellStart"/>
+      <w:r>
+        <w:t>Lấy</w:t>
+      </w:r>
+      <w:proofErr w:type="spellEnd"/>
+      <w:r>
+        <w:t xml:space="preserve"> </w:t>
+      </w:r>
+      <w:proofErr w:type="spellStart"/>
+      <w:r>
+        <w:t>danh</w:t>
+      </w:r>
+      <w:proofErr w:type="spellEnd"/>
+      <w:r>
+        <w:t xml:space="preserve"> </w:t>
+      </w:r>
+      <w:proofErr w:type="spellStart"/>
+      <w:r>
+        <w:t>sách</w:t>
+      </w:r>
+      <w:proofErr w:type="spellEnd"/>
+      <w:r>
+        <w:t xml:space="preserve"> </w:t>
+      </w:r>
+      <w:proofErr w:type="spellStart"/>
+      <w:r>
+        <w:t>yêu</w:t>
+      </w:r>
+      <w:proofErr w:type="spellEnd"/>
+      <w:r>
+        <w:t xml:space="preserve"> </w:t>
+      </w:r>
+      <w:proofErr w:type="spellStart"/>
+      <w:r>
+        <w:t>thích</w:t>
+      </w:r>
+      <w:proofErr w:type="spellEnd"/>
+      <w:r>
+        <w:t xml:space="preserve"> </w:t>
+      </w:r>
+      <w:proofErr w:type="spellStart"/>
+      <w:r>
+        <w:t>của</w:t>
+      </w:r>
+      <w:proofErr w:type="spellEnd"/>
+      <w:r>
+        <w:t xml:space="preserve"> </w:t>
+      </w:r>
+      <w:proofErr w:type="spellStart"/>
+      <w:r>
+        <w:t>người</w:t>
+      </w:r>
+      <w:proofErr w:type="spellEnd"/>
+      <w:r>
+        <w:t xml:space="preserve"> </w:t>
+      </w:r>
+      <w:proofErr w:type="spellStart"/>
+      <w:r>
+        <w:t>dùng</w:t>
+      </w:r>
+      <w:proofErr w:type="spellEnd"/>
+      <w:r>
+        <w:t xml:space="preserve"> </w:t>
+      </w:r>
+      <w:proofErr w:type="spellStart"/>
+      <w:r>
+        <w:t>hiện</w:t>
+      </w:r>
+      <w:proofErr w:type="spellEnd"/>
+      <w:r>
+        <w:t xml:space="preserve"> </w:t>
+      </w:r>
+      <w:proofErr w:type="spellStart"/>
+      <w:r>
+        <w:t>tại</w:t>
+      </w:r>
+      <w:proofErr w:type="spellEnd"/>
+    </w:p>
+    <w:p>
+      <w:pPr>
+        <w:numPr>
+          <w:ilvl w:val="0"/>
+          <w:numId w:val="15"/>
+        </w:numPr>
+      </w:pPr>
+      <w:r>
+        <w:rPr>
+          <w:b/>
+          <w:bCs/>
+        </w:rPr>
+        <w:t>POST /</w:t>
+      </w:r>
+      <w:proofErr w:type="spellStart"/>
+      <w:r>
+        <w:rPr>
+          <w:b/>
+          <w:bCs/>
+        </w:rPr>
+        <w:t>api</w:t>
+      </w:r>
+      <w:proofErr w:type="spellEnd"/>
+      <w:r>
+        <w:rPr>
+          <w:b/>
+          <w:bCs/>
+        </w:rPr>
+        <w:t>/</w:t>
+      </w:r>
+      <w:proofErr w:type="spellStart"/>
+      <w:r>
+        <w:rPr>
+          <w:b/>
+          <w:bCs/>
+        </w:rPr>
+        <w:t>wishlists</w:t>
+      </w:r>
+      <w:proofErr w:type="spellEnd"/>
+      <w:r>
+        <w:rPr>
+          <w:b/>
+          <w:bCs/>
+        </w:rPr>
+        <w:t>/items</w:t>
+      </w:r>
+      <w:r>
+        <w:t xml:space="preserve">: </w:t>
+      </w:r>
+      <w:proofErr w:type="spellStart"/>
+      <w:r>
+        <w:t>Thêm</w:t>
+      </w:r>
+      <w:proofErr w:type="spellEnd"/>
+      <w:r>
+        <w:t xml:space="preserve"> </w:t>
+      </w:r>
+      <w:proofErr w:type="spellStart"/>
+      <w:r>
+        <w:t>sách</w:t>
+      </w:r>
+      <w:proofErr w:type="spellEnd"/>
+      <w:r>
+        <w:t xml:space="preserve"> </w:t>
+      </w:r>
+      <w:proofErr w:type="spellStart"/>
+      <w:r>
+        <w:t>vào</w:t>
+      </w:r>
+      <w:proofErr w:type="spellEnd"/>
+      <w:r>
+        <w:t xml:space="preserve"> </w:t>
+      </w:r>
+      <w:proofErr w:type="spellStart"/>
+      <w:r>
+        <w:t>danh</w:t>
+      </w:r>
+      <w:proofErr w:type="spellEnd"/>
+      <w:r>
+        <w:t xml:space="preserve"> </w:t>
+      </w:r>
+      <w:proofErr w:type="spellStart"/>
+      <w:r>
+        <w:t>sách</w:t>
+      </w:r>
+      <w:proofErr w:type="spellEnd"/>
+      <w:r>
+        <w:t xml:space="preserve"> </w:t>
+      </w:r>
+      <w:proofErr w:type="spellStart"/>
+      <w:r>
+        <w:t>yêu</w:t>
+      </w:r>
+      <w:proofErr w:type="spellEnd"/>
+      <w:r>
+        <w:t xml:space="preserve"> </w:t>
+      </w:r>
+      <w:proofErr w:type="spellStart"/>
+      <w:r>
+        <w:t>thích</w:t>
+      </w:r>
+      <w:proofErr w:type="spellEnd"/>
+    </w:p>
+    <w:p>
+      <w:pPr>
+        <w:numPr>
+          <w:ilvl w:val="0"/>
+          <w:numId w:val="15"/>
+        </w:numPr>
+      </w:pPr>
+      <w:r>
+        <w:rPr>
+          <w:b/>
+          <w:bCs/>
+        </w:rPr>
+        <w:t>DELETE /</w:t>
+      </w:r>
+      <w:proofErr w:type="spellStart"/>
+      <w:r>
+        <w:rPr>
+          <w:b/>
+          <w:bCs/>
+        </w:rPr>
+        <w:t>api</w:t>
+      </w:r>
+      <w:proofErr w:type="spellEnd"/>
+      <w:r>
+        <w:rPr>
+          <w:b/>
+          <w:bCs/>
+        </w:rPr>
+        <w:t>/</w:t>
+      </w:r>
+      <w:proofErr w:type="spellStart"/>
+      <w:r>
+        <w:rPr>
+          <w:b/>
+          <w:bCs/>
+        </w:rPr>
+        <w:t>wishlists</w:t>
+      </w:r>
+      <w:proofErr w:type="spellEnd"/>
+      <w:r>
+        <w:rPr>
+          <w:b/>
+          <w:bCs/>
+        </w:rPr>
+        <w:t>/items/{</w:t>
+      </w:r>
+      <w:proofErr w:type="spellStart"/>
+      <w:r>
+        <w:rPr>
+          <w:b/>
+          <w:bCs/>
+        </w:rPr>
+        <w:t>itemId</w:t>
+      </w:r>
+      <w:proofErr w:type="spellEnd"/>
+      <w:r>
+        <w:rPr>
+          <w:b/>
+          <w:bCs/>
+        </w:rPr>
+        <w:t>}</w:t>
+      </w:r>
+      <w:r>
+        <w:t xml:space="preserve">: </w:t>
+      </w:r>
+      <w:proofErr w:type="spellStart"/>
+      <w:r>
+        <w:t>Xóa</w:t>
+      </w:r>
+      <w:proofErr w:type="spellEnd"/>
+      <w:r>
+        <w:t xml:space="preserve"> </w:t>
+      </w:r>
+      <w:proofErr w:type="spellStart"/>
+      <w:r>
+        <w:t>sách</w:t>
+      </w:r>
+      <w:proofErr w:type="spellEnd"/>
+      <w:r>
+        <w:t xml:space="preserve"> </w:t>
+      </w:r>
+      <w:proofErr w:type="spellStart"/>
+      <w:r>
+        <w:t>khỏi</w:t>
+      </w:r>
+      <w:proofErr w:type="spellEnd"/>
+      <w:r>
+        <w:t xml:space="preserve"> </w:t>
+      </w:r>
+      <w:proofErr w:type="spellStart"/>
+      <w:r>
+        <w:t>danh</w:t>
+      </w:r>
+      <w:proofErr w:type="spellEnd"/>
+      <w:r>
+        <w:t xml:space="preserve"> </w:t>
+      </w:r>
+      <w:proofErr w:type="spellStart"/>
+      <w:r>
+        <w:t>sách</w:t>
+      </w:r>
+      <w:proofErr w:type="spellEnd"/>
+      <w:r>
+        <w:t xml:space="preserve"> </w:t>
+      </w:r>
+      <w:proofErr w:type="spellStart"/>
+      <w:r>
+        <w:t>yêu</w:t>
+      </w:r>
+      <w:proofErr w:type="spellEnd"/>
+      <w:r>
+        <w:t xml:space="preserve"> </w:t>
+      </w:r>
+      <w:proofErr w:type="spellStart"/>
+      <w:r>
+        <w:t>thích</w:t>
+      </w:r>
+      <w:proofErr w:type="spellEnd"/>
+    </w:p>
+    <w:p/>
     <w:sectPr>
       <w:pgSz w:w="12240" w:h="15840"/>
       <w:pgMar w:top="1440" w:right="1440" w:bottom="1440" w:left="1440" w:header="720" w:footer="720" w:gutter="0"/>
@@ -2618,6 +6076,119 @@
 <file path=word/numbering.xml><?xml version="1.0" encoding="utf-8"?>
 <w:numbering xmlns:wpc="http://schemas.microsoft.com/office/word/2010/wordprocessingCanvas" xmlns:cx="http://schemas.microsoft.com/office/drawing/2014/chartex" xmlns:cx1="http://schemas.microsoft.com/office/drawing/2015/9/8/chartex" xmlns:cx2="http://schemas.microsoft.com/office/drawing/2015/10/21/chartex" xmlns:cx3="http://schemas.microsoft.com/office/drawing/2016/5/9/chartex" xmlns:cx4="http://schemas.microsoft.com/office/drawing/2016/5/10/chartex" xmlns:cx5="http://schemas.microsoft.com/office/drawing/2016/5/11/chartex" xmlns:cx6="http://schemas.microsoft.com/office/drawing/2016/5/12/chartex" xmlns:cx7="http://schemas.microsoft.com/office/drawing/2016/5/13/chartex" xmlns:cx8="http://schemas.microsoft.com/office/drawing/2016/5/14/chartex" xmlns:mc="http://schemas.openxmlformats.org/markup-compatibility/2006" xmlns:aink="http://schemas.microsoft.com/office/drawing/2016/ink" xmlns:am3d="http://schemas.microsoft.com/office/drawing/2017/model3d" xmlns:o="urn:schemas-microsoft-com:office:office" xmlns:oel="http://schemas.microsoft.com/office/2019/extlst" xmlns:r="http://schemas.openxmlformats.org/officeDocument/2006/relationships" xmlns:m="http://schemas.openxmlformats.org/officeDocument/2006/math" xmlns:v="urn:schemas-microsoft-com:vml" xmlns:wp14="http://schemas.microsoft.com/office/word/2010/wordprocessingDrawing" xmlns:wp="http://schemas.openxmlformats.org/drawingml/2006/wordprocessingDrawing" xmlns:w10="urn:schemas-microsoft-com:office:word" xmlns:w="http://schemas.openxmlformats.org/wordprocessingml/2006/main" xmlns:w14="http://schemas.microsoft.com/office/word/2010/wordml" xmlns:w15="http://schemas.microsoft.com/office/word/2012/wordml" xmlns:w16cex="http://schemas.microsoft.com/office/word/2018/wordml/cex" xmlns:w16cid="http://schemas.microsoft.com/office/word/2016/wordml/cid" xmlns:w16="http://schemas.microsoft.com/office/word/2018/wordml" xmlns:w16du="http://schemas.microsoft.com/office/word/2023/wordml/word16du" xmlns:w16sdtdh="http://schemas.microsoft.com/office/word/2020/wordml/sdtdatahash" xmlns:w16sdtfl="http://schemas.microsoft.com/office/word/2024/wordml/sdtformatlock" xmlns:w16se="http://schemas.microsoft.com/office/word/2015/wordml/symex" xmlns:wpg="http://schemas.microsoft.com/office/word/2010/wordprocessingGroup" xmlns:wpi="http://schemas.microsoft.com/office/word/2010/wordprocessingInk" xmlns:wne="http://schemas.microsoft.com/office/word/2006/wordml" xmlns:wps="http://schemas.microsoft.com/office/word/2010/wordprocessingShape" mc:Ignorable="w14 w15 w16se w16cid w16 w16cex w16sdtdh w16sdtfl w16du wp14">
   <w:abstractNum w:abstractNumId="0" w15:restartNumberingAfterBreak="0">
+    <w:nsid w:val="063D7876"/>
+    <w:multiLevelType w:val="multilevel"/>
+    <w:tmpl w:val="4BB6E68A"/>
+    <w:lvl w:ilvl="0">
+      <w:start w:val="1"/>
+      <w:numFmt w:val="decimal"/>
+      <w:lvlText w:val="%1."/>
+      <w:lvlJc w:val="left"/>
+      <w:pPr>
+        <w:tabs>
+          <w:tab w:val="num" w:pos="720"/>
+        </w:tabs>
+        <w:ind w:left="720" w:hanging="360"/>
+      </w:pPr>
+    </w:lvl>
+    <w:lvl w:ilvl="1" w:tentative="1">
+      <w:start w:val="1"/>
+      <w:numFmt w:val="decimal"/>
+      <w:lvlText w:val="%2."/>
+      <w:lvlJc w:val="left"/>
+      <w:pPr>
+        <w:tabs>
+          <w:tab w:val="num" w:pos="1440"/>
+        </w:tabs>
+        <w:ind w:left="1440" w:hanging="360"/>
+      </w:pPr>
+    </w:lvl>
+    <w:lvl w:ilvl="2" w:tentative="1">
+      <w:start w:val="1"/>
+      <w:numFmt w:val="decimal"/>
+      <w:lvlText w:val="%3."/>
+      <w:lvlJc w:val="left"/>
+      <w:pPr>
+        <w:tabs>
+          <w:tab w:val="num" w:pos="2160"/>
+        </w:tabs>
+        <w:ind w:left="2160" w:hanging="360"/>
+      </w:pPr>
+    </w:lvl>
+    <w:lvl w:ilvl="3" w:tentative="1">
+      <w:start w:val="1"/>
+      <w:numFmt w:val="decimal"/>
+      <w:lvlText w:val="%4."/>
+      <w:lvlJc w:val="left"/>
+      <w:pPr>
+        <w:tabs>
+          <w:tab w:val="num" w:pos="2880"/>
+        </w:tabs>
+        <w:ind w:left="2880" w:hanging="360"/>
+      </w:pPr>
+    </w:lvl>
+    <w:lvl w:ilvl="4" w:tentative="1">
+      <w:start w:val="1"/>
+      <w:numFmt w:val="decimal"/>
+      <w:lvlText w:val="%5."/>
+      <w:lvlJc w:val="left"/>
+      <w:pPr>
+        <w:tabs>
+          <w:tab w:val="num" w:pos="3600"/>
+        </w:tabs>
+        <w:ind w:left="3600" w:hanging="360"/>
+      </w:pPr>
+    </w:lvl>
+    <w:lvl w:ilvl="5" w:tentative="1">
+      <w:start w:val="1"/>
+      <w:numFmt w:val="decimal"/>
+      <w:lvlText w:val="%6."/>
+      <w:lvlJc w:val="left"/>
+      <w:pPr>
+        <w:tabs>
+          <w:tab w:val="num" w:pos="4320"/>
+        </w:tabs>
+        <w:ind w:left="4320" w:hanging="360"/>
+      </w:pPr>
+    </w:lvl>
+    <w:lvl w:ilvl="6" w:tentative="1">
+      <w:start w:val="1"/>
+      <w:numFmt w:val="decimal"/>
+      <w:lvlText w:val="%7."/>
+      <w:lvlJc w:val="left"/>
+      <w:pPr>
+        <w:tabs>
+          <w:tab w:val="num" w:pos="5040"/>
+        </w:tabs>
+        <w:ind w:left="5040" w:hanging="360"/>
+      </w:pPr>
+    </w:lvl>
+    <w:lvl w:ilvl="7" w:tentative="1">
+      <w:start w:val="1"/>
+      <w:numFmt w:val="decimal"/>
+      <w:lvlText w:val="%8."/>
+      <w:lvlJc w:val="left"/>
+      <w:pPr>
+        <w:tabs>
+          <w:tab w:val="num" w:pos="5760"/>
+        </w:tabs>
+        <w:ind w:left="5760" w:hanging="360"/>
+      </w:pPr>
+    </w:lvl>
+    <w:lvl w:ilvl="8" w:tentative="1">
+      <w:start w:val="1"/>
+      <w:numFmt w:val="decimal"/>
+      <w:lvlText w:val="%9."/>
+      <w:lvlJc w:val="left"/>
+      <w:pPr>
+        <w:tabs>
+          <w:tab w:val="num" w:pos="6480"/>
+        </w:tabs>
+        <w:ind w:left="6480" w:hanging="360"/>
+      </w:pPr>
+    </w:lvl>
+  </w:abstractNum>
+  <w:abstractNum w:abstractNumId="1" w15:restartNumberingAfterBreak="0">
     <w:nsid w:val="0ADB12A2"/>
     <w:multiLevelType w:val="multilevel"/>
     <w:tmpl w:val="F446D9BA"/>
@@ -2766,7 +6337,7 @@
       </w:rPr>
     </w:lvl>
   </w:abstractNum>
-  <w:abstractNum w:abstractNumId="1" w15:restartNumberingAfterBreak="0">
+  <w:abstractNum w:abstractNumId="2" w15:restartNumberingAfterBreak="0">
     <w:nsid w:val="0F293DC1"/>
     <w:multiLevelType w:val="multilevel"/>
     <w:tmpl w:val="A83CB220"/>
@@ -2915,7 +6486,233 @@
       </w:rPr>
     </w:lvl>
   </w:abstractNum>
-  <w:abstractNum w:abstractNumId="2" w15:restartNumberingAfterBreak="0">
+  <w:abstractNum w:abstractNumId="3" w15:restartNumberingAfterBreak="0">
+    <w:nsid w:val="158F3B85"/>
+    <w:multiLevelType w:val="multilevel"/>
+    <w:tmpl w:val="4CB674A4"/>
+    <w:lvl w:ilvl="0">
+      <w:start w:val="1"/>
+      <w:numFmt w:val="decimal"/>
+      <w:lvlText w:val="%1."/>
+      <w:lvlJc w:val="left"/>
+      <w:pPr>
+        <w:tabs>
+          <w:tab w:val="num" w:pos="720"/>
+        </w:tabs>
+        <w:ind w:left="720" w:hanging="360"/>
+      </w:pPr>
+    </w:lvl>
+    <w:lvl w:ilvl="1" w:tentative="1">
+      <w:start w:val="1"/>
+      <w:numFmt w:val="decimal"/>
+      <w:lvlText w:val="%2."/>
+      <w:lvlJc w:val="left"/>
+      <w:pPr>
+        <w:tabs>
+          <w:tab w:val="num" w:pos="1440"/>
+        </w:tabs>
+        <w:ind w:left="1440" w:hanging="360"/>
+      </w:pPr>
+    </w:lvl>
+    <w:lvl w:ilvl="2" w:tentative="1">
+      <w:start w:val="1"/>
+      <w:numFmt w:val="decimal"/>
+      <w:lvlText w:val="%3."/>
+      <w:lvlJc w:val="left"/>
+      <w:pPr>
+        <w:tabs>
+          <w:tab w:val="num" w:pos="2160"/>
+        </w:tabs>
+        <w:ind w:left="2160" w:hanging="360"/>
+      </w:pPr>
+    </w:lvl>
+    <w:lvl w:ilvl="3" w:tentative="1">
+      <w:start w:val="1"/>
+      <w:numFmt w:val="decimal"/>
+      <w:lvlText w:val="%4."/>
+      <w:lvlJc w:val="left"/>
+      <w:pPr>
+        <w:tabs>
+          <w:tab w:val="num" w:pos="2880"/>
+        </w:tabs>
+        <w:ind w:left="2880" w:hanging="360"/>
+      </w:pPr>
+    </w:lvl>
+    <w:lvl w:ilvl="4" w:tentative="1">
+      <w:start w:val="1"/>
+      <w:numFmt w:val="decimal"/>
+      <w:lvlText w:val="%5."/>
+      <w:lvlJc w:val="left"/>
+      <w:pPr>
+        <w:tabs>
+          <w:tab w:val="num" w:pos="3600"/>
+        </w:tabs>
+        <w:ind w:left="3600" w:hanging="360"/>
+      </w:pPr>
+    </w:lvl>
+    <w:lvl w:ilvl="5" w:tentative="1">
+      <w:start w:val="1"/>
+      <w:numFmt w:val="decimal"/>
+      <w:lvlText w:val="%6."/>
+      <w:lvlJc w:val="left"/>
+      <w:pPr>
+        <w:tabs>
+          <w:tab w:val="num" w:pos="4320"/>
+        </w:tabs>
+        <w:ind w:left="4320" w:hanging="360"/>
+      </w:pPr>
+    </w:lvl>
+    <w:lvl w:ilvl="6" w:tentative="1">
+      <w:start w:val="1"/>
+      <w:numFmt w:val="decimal"/>
+      <w:lvlText w:val="%7."/>
+      <w:lvlJc w:val="left"/>
+      <w:pPr>
+        <w:tabs>
+          <w:tab w:val="num" w:pos="5040"/>
+        </w:tabs>
+        <w:ind w:left="5040" w:hanging="360"/>
+      </w:pPr>
+    </w:lvl>
+    <w:lvl w:ilvl="7" w:tentative="1">
+      <w:start w:val="1"/>
+      <w:numFmt w:val="decimal"/>
+      <w:lvlText w:val="%8."/>
+      <w:lvlJc w:val="left"/>
+      <w:pPr>
+        <w:tabs>
+          <w:tab w:val="num" w:pos="5760"/>
+        </w:tabs>
+        <w:ind w:left="5760" w:hanging="360"/>
+      </w:pPr>
+    </w:lvl>
+    <w:lvl w:ilvl="8" w:tentative="1">
+      <w:start w:val="1"/>
+      <w:numFmt w:val="decimal"/>
+      <w:lvlText w:val="%9."/>
+      <w:lvlJc w:val="left"/>
+      <w:pPr>
+        <w:tabs>
+          <w:tab w:val="num" w:pos="6480"/>
+        </w:tabs>
+        <w:ind w:left="6480" w:hanging="360"/>
+      </w:pPr>
+    </w:lvl>
+  </w:abstractNum>
+  <w:abstractNum w:abstractNumId="4" w15:restartNumberingAfterBreak="0">
+    <w:nsid w:val="1C634B25"/>
+    <w:multiLevelType w:val="multilevel"/>
+    <w:tmpl w:val="40926F3A"/>
+    <w:lvl w:ilvl="0">
+      <w:start w:val="1"/>
+      <w:numFmt w:val="decimal"/>
+      <w:lvlText w:val="%1."/>
+      <w:lvlJc w:val="left"/>
+      <w:pPr>
+        <w:tabs>
+          <w:tab w:val="num" w:pos="720"/>
+        </w:tabs>
+        <w:ind w:left="720" w:hanging="360"/>
+      </w:pPr>
+    </w:lvl>
+    <w:lvl w:ilvl="1" w:tentative="1">
+      <w:start w:val="1"/>
+      <w:numFmt w:val="decimal"/>
+      <w:lvlText w:val="%2."/>
+      <w:lvlJc w:val="left"/>
+      <w:pPr>
+        <w:tabs>
+          <w:tab w:val="num" w:pos="1440"/>
+        </w:tabs>
+        <w:ind w:left="1440" w:hanging="360"/>
+      </w:pPr>
+    </w:lvl>
+    <w:lvl w:ilvl="2" w:tentative="1">
+      <w:start w:val="1"/>
+      <w:numFmt w:val="decimal"/>
+      <w:lvlText w:val="%3."/>
+      <w:lvlJc w:val="left"/>
+      <w:pPr>
+        <w:tabs>
+          <w:tab w:val="num" w:pos="2160"/>
+        </w:tabs>
+        <w:ind w:left="2160" w:hanging="360"/>
+      </w:pPr>
+    </w:lvl>
+    <w:lvl w:ilvl="3" w:tentative="1">
+      <w:start w:val="1"/>
+      <w:numFmt w:val="decimal"/>
+      <w:lvlText w:val="%4."/>
+      <w:lvlJc w:val="left"/>
+      <w:pPr>
+        <w:tabs>
+          <w:tab w:val="num" w:pos="2880"/>
+        </w:tabs>
+        <w:ind w:left="2880" w:hanging="360"/>
+      </w:pPr>
+    </w:lvl>
+    <w:lvl w:ilvl="4" w:tentative="1">
+      <w:start w:val="1"/>
+      <w:numFmt w:val="decimal"/>
+      <w:lvlText w:val="%5."/>
+      <w:lvlJc w:val="left"/>
+      <w:pPr>
+        <w:tabs>
+          <w:tab w:val="num" w:pos="3600"/>
+        </w:tabs>
+        <w:ind w:left="3600" w:hanging="360"/>
+      </w:pPr>
+    </w:lvl>
+    <w:lvl w:ilvl="5" w:tentative="1">
+      <w:start w:val="1"/>
+      <w:numFmt w:val="decimal"/>
+      <w:lvlText w:val="%6."/>
+      <w:lvlJc w:val="left"/>
+      <w:pPr>
+        <w:tabs>
+          <w:tab w:val="num" w:pos="4320"/>
+        </w:tabs>
+        <w:ind w:left="4320" w:hanging="360"/>
+      </w:pPr>
+    </w:lvl>
+    <w:lvl w:ilvl="6" w:tentative="1">
+      <w:start w:val="1"/>
+      <w:numFmt w:val="decimal"/>
+      <w:lvlText w:val="%7."/>
+      <w:lvlJc w:val="left"/>
+      <w:pPr>
+        <w:tabs>
+          <w:tab w:val="num" w:pos="5040"/>
+        </w:tabs>
+        <w:ind w:left="5040" w:hanging="360"/>
+      </w:pPr>
+    </w:lvl>
+    <w:lvl w:ilvl="7" w:tentative="1">
+      <w:start w:val="1"/>
+      <w:numFmt w:val="decimal"/>
+      <w:lvlText w:val="%8."/>
+      <w:lvlJc w:val="left"/>
+      <w:pPr>
+        <w:tabs>
+          <w:tab w:val="num" w:pos="5760"/>
+        </w:tabs>
+        <w:ind w:left="5760" w:hanging="360"/>
+      </w:pPr>
+    </w:lvl>
+    <w:lvl w:ilvl="8" w:tentative="1">
+      <w:start w:val="1"/>
+      <w:numFmt w:val="decimal"/>
+      <w:lvlText w:val="%9."/>
+      <w:lvlJc w:val="left"/>
+      <w:pPr>
+        <w:tabs>
+          <w:tab w:val="num" w:pos="6480"/>
+        </w:tabs>
+        <w:ind w:left="6480" w:hanging="360"/>
+      </w:pPr>
+    </w:lvl>
+  </w:abstractNum>
+  <w:abstractNum w:abstractNumId="5" w15:restartNumberingAfterBreak="0">
     <w:nsid w:val="208702CA"/>
     <w:multiLevelType w:val="multilevel"/>
     <w:tmpl w:val="38547EC4"/>
@@ -3064,7 +6861,120 @@
       </w:rPr>
     </w:lvl>
   </w:abstractNum>
-  <w:abstractNum w:abstractNumId="3" w15:restartNumberingAfterBreak="0">
+  <w:abstractNum w:abstractNumId="6" w15:restartNumberingAfterBreak="0">
+    <w:nsid w:val="2E773912"/>
+    <w:multiLevelType w:val="multilevel"/>
+    <w:tmpl w:val="554CD2C8"/>
+    <w:lvl w:ilvl="0">
+      <w:start w:val="1"/>
+      <w:numFmt w:val="decimal"/>
+      <w:lvlText w:val="%1."/>
+      <w:lvlJc w:val="left"/>
+      <w:pPr>
+        <w:tabs>
+          <w:tab w:val="num" w:pos="720"/>
+        </w:tabs>
+        <w:ind w:left="720" w:hanging="360"/>
+      </w:pPr>
+    </w:lvl>
+    <w:lvl w:ilvl="1" w:tentative="1">
+      <w:start w:val="1"/>
+      <w:numFmt w:val="decimal"/>
+      <w:lvlText w:val="%2."/>
+      <w:lvlJc w:val="left"/>
+      <w:pPr>
+        <w:tabs>
+          <w:tab w:val="num" w:pos="1440"/>
+        </w:tabs>
+        <w:ind w:left="1440" w:hanging="360"/>
+      </w:pPr>
+    </w:lvl>
+    <w:lvl w:ilvl="2" w:tentative="1">
+      <w:start w:val="1"/>
+      <w:numFmt w:val="decimal"/>
+      <w:lvlText w:val="%3."/>
+      <w:lvlJc w:val="left"/>
+      <w:pPr>
+        <w:tabs>
+          <w:tab w:val="num" w:pos="2160"/>
+        </w:tabs>
+        <w:ind w:left="2160" w:hanging="360"/>
+      </w:pPr>
+    </w:lvl>
+    <w:lvl w:ilvl="3" w:tentative="1">
+      <w:start w:val="1"/>
+      <w:numFmt w:val="decimal"/>
+      <w:lvlText w:val="%4."/>
+      <w:lvlJc w:val="left"/>
+      <w:pPr>
+        <w:tabs>
+          <w:tab w:val="num" w:pos="2880"/>
+        </w:tabs>
+        <w:ind w:left="2880" w:hanging="360"/>
+      </w:pPr>
+    </w:lvl>
+    <w:lvl w:ilvl="4" w:tentative="1">
+      <w:start w:val="1"/>
+      <w:numFmt w:val="decimal"/>
+      <w:lvlText w:val="%5."/>
+      <w:lvlJc w:val="left"/>
+      <w:pPr>
+        <w:tabs>
+          <w:tab w:val="num" w:pos="3600"/>
+        </w:tabs>
+        <w:ind w:left="3600" w:hanging="360"/>
+      </w:pPr>
+    </w:lvl>
+    <w:lvl w:ilvl="5" w:tentative="1">
+      <w:start w:val="1"/>
+      <w:numFmt w:val="decimal"/>
+      <w:lvlText w:val="%6."/>
+      <w:lvlJc w:val="left"/>
+      <w:pPr>
+        <w:tabs>
+          <w:tab w:val="num" w:pos="4320"/>
+        </w:tabs>
+        <w:ind w:left="4320" w:hanging="360"/>
+      </w:pPr>
+    </w:lvl>
+    <w:lvl w:ilvl="6" w:tentative="1">
+      <w:start w:val="1"/>
+      <w:numFmt w:val="decimal"/>
+      <w:lvlText w:val="%7."/>
+      <w:lvlJc w:val="left"/>
+      <w:pPr>
+        <w:tabs>
+          <w:tab w:val="num" w:pos="5040"/>
+        </w:tabs>
+        <w:ind w:left="5040" w:hanging="360"/>
+      </w:pPr>
+    </w:lvl>
+    <w:lvl w:ilvl="7" w:tentative="1">
+      <w:start w:val="1"/>
+      <w:numFmt w:val="decimal"/>
+      <w:lvlText w:val="%8."/>
+      <w:lvlJc w:val="left"/>
+      <w:pPr>
+        <w:tabs>
+          <w:tab w:val="num" w:pos="5760"/>
+        </w:tabs>
+        <w:ind w:left="5760" w:hanging="360"/>
+      </w:pPr>
+    </w:lvl>
+    <w:lvl w:ilvl="8" w:tentative="1">
+      <w:start w:val="1"/>
+      <w:numFmt w:val="decimal"/>
+      <w:lvlText w:val="%9."/>
+      <w:lvlJc w:val="left"/>
+      <w:pPr>
+        <w:tabs>
+          <w:tab w:val="num" w:pos="6480"/>
+        </w:tabs>
+        <w:ind w:left="6480" w:hanging="360"/>
+      </w:pPr>
+    </w:lvl>
+  </w:abstractNum>
+  <w:abstractNum w:abstractNumId="7" w15:restartNumberingAfterBreak="0">
     <w:nsid w:val="3891601C"/>
     <w:multiLevelType w:val="multilevel"/>
     <w:tmpl w:val="A9BE5C58"/>
@@ -3213,7 +7123,346 @@
       </w:rPr>
     </w:lvl>
   </w:abstractNum>
-  <w:abstractNum w:abstractNumId="4" w15:restartNumberingAfterBreak="0">
+  <w:abstractNum w:abstractNumId="8" w15:restartNumberingAfterBreak="0">
+    <w:nsid w:val="3FC9467A"/>
+    <w:multiLevelType w:val="multilevel"/>
+    <w:tmpl w:val="E0AA9984"/>
+    <w:lvl w:ilvl="0">
+      <w:start w:val="1"/>
+      <w:numFmt w:val="decimal"/>
+      <w:lvlText w:val="%1."/>
+      <w:lvlJc w:val="left"/>
+      <w:pPr>
+        <w:tabs>
+          <w:tab w:val="num" w:pos="720"/>
+        </w:tabs>
+        <w:ind w:left="720" w:hanging="360"/>
+      </w:pPr>
+    </w:lvl>
+    <w:lvl w:ilvl="1" w:tentative="1">
+      <w:start w:val="1"/>
+      <w:numFmt w:val="decimal"/>
+      <w:lvlText w:val="%2."/>
+      <w:lvlJc w:val="left"/>
+      <w:pPr>
+        <w:tabs>
+          <w:tab w:val="num" w:pos="1440"/>
+        </w:tabs>
+        <w:ind w:left="1440" w:hanging="360"/>
+      </w:pPr>
+    </w:lvl>
+    <w:lvl w:ilvl="2" w:tentative="1">
+      <w:start w:val="1"/>
+      <w:numFmt w:val="decimal"/>
+      <w:lvlText w:val="%3."/>
+      <w:lvlJc w:val="left"/>
+      <w:pPr>
+        <w:tabs>
+          <w:tab w:val="num" w:pos="2160"/>
+        </w:tabs>
+        <w:ind w:left="2160" w:hanging="360"/>
+      </w:pPr>
+    </w:lvl>
+    <w:lvl w:ilvl="3" w:tentative="1">
+      <w:start w:val="1"/>
+      <w:numFmt w:val="decimal"/>
+      <w:lvlText w:val="%4."/>
+      <w:lvlJc w:val="left"/>
+      <w:pPr>
+        <w:tabs>
+          <w:tab w:val="num" w:pos="2880"/>
+        </w:tabs>
+        <w:ind w:left="2880" w:hanging="360"/>
+      </w:pPr>
+    </w:lvl>
+    <w:lvl w:ilvl="4" w:tentative="1">
+      <w:start w:val="1"/>
+      <w:numFmt w:val="decimal"/>
+      <w:lvlText w:val="%5."/>
+      <w:lvlJc w:val="left"/>
+      <w:pPr>
+        <w:tabs>
+          <w:tab w:val="num" w:pos="3600"/>
+        </w:tabs>
+        <w:ind w:left="3600" w:hanging="360"/>
+      </w:pPr>
+    </w:lvl>
+    <w:lvl w:ilvl="5" w:tentative="1">
+      <w:start w:val="1"/>
+      <w:numFmt w:val="decimal"/>
+      <w:lvlText w:val="%6."/>
+      <w:lvlJc w:val="left"/>
+      <w:pPr>
+        <w:tabs>
+          <w:tab w:val="num" w:pos="4320"/>
+        </w:tabs>
+        <w:ind w:left="4320" w:hanging="360"/>
+      </w:pPr>
+    </w:lvl>
+    <w:lvl w:ilvl="6" w:tentative="1">
+      <w:start w:val="1"/>
+      <w:numFmt w:val="decimal"/>
+      <w:lvlText w:val="%7."/>
+      <w:lvlJc w:val="left"/>
+      <w:pPr>
+        <w:tabs>
+          <w:tab w:val="num" w:pos="5040"/>
+        </w:tabs>
+        <w:ind w:left="5040" w:hanging="360"/>
+      </w:pPr>
+    </w:lvl>
+    <w:lvl w:ilvl="7" w:tentative="1">
+      <w:start w:val="1"/>
+      <w:numFmt w:val="decimal"/>
+      <w:lvlText w:val="%8."/>
+      <w:lvlJc w:val="left"/>
+      <w:pPr>
+        <w:tabs>
+          <w:tab w:val="num" w:pos="5760"/>
+        </w:tabs>
+        <w:ind w:left="5760" w:hanging="360"/>
+      </w:pPr>
+    </w:lvl>
+    <w:lvl w:ilvl="8" w:tentative="1">
+      <w:start w:val="1"/>
+      <w:numFmt w:val="decimal"/>
+      <w:lvlText w:val="%9."/>
+      <w:lvlJc w:val="left"/>
+      <w:pPr>
+        <w:tabs>
+          <w:tab w:val="num" w:pos="6480"/>
+        </w:tabs>
+        <w:ind w:left="6480" w:hanging="360"/>
+      </w:pPr>
+    </w:lvl>
+  </w:abstractNum>
+  <w:abstractNum w:abstractNumId="9" w15:restartNumberingAfterBreak="0">
+    <w:nsid w:val="44065493"/>
+    <w:multiLevelType w:val="multilevel"/>
+    <w:tmpl w:val="CB3A1068"/>
+    <w:lvl w:ilvl="0">
+      <w:start w:val="1"/>
+      <w:numFmt w:val="decimal"/>
+      <w:lvlText w:val="%1."/>
+      <w:lvlJc w:val="left"/>
+      <w:pPr>
+        <w:tabs>
+          <w:tab w:val="num" w:pos="720"/>
+        </w:tabs>
+        <w:ind w:left="720" w:hanging="360"/>
+      </w:pPr>
+    </w:lvl>
+    <w:lvl w:ilvl="1" w:tentative="1">
+      <w:start w:val="1"/>
+      <w:numFmt w:val="decimal"/>
+      <w:lvlText w:val="%2."/>
+      <w:lvlJc w:val="left"/>
+      <w:pPr>
+        <w:tabs>
+          <w:tab w:val="num" w:pos="1440"/>
+        </w:tabs>
+        <w:ind w:left="1440" w:hanging="360"/>
+      </w:pPr>
+    </w:lvl>
+    <w:lvl w:ilvl="2" w:tentative="1">
+      <w:start w:val="1"/>
+      <w:numFmt w:val="decimal"/>
+      <w:lvlText w:val="%3."/>
+      <w:lvlJc w:val="left"/>
+      <w:pPr>
+        <w:tabs>
+          <w:tab w:val="num" w:pos="2160"/>
+        </w:tabs>
+        <w:ind w:left="2160" w:hanging="360"/>
+      </w:pPr>
+    </w:lvl>
+    <w:lvl w:ilvl="3" w:tentative="1">
+      <w:start w:val="1"/>
+      <w:numFmt w:val="decimal"/>
+      <w:lvlText w:val="%4."/>
+      <w:lvlJc w:val="left"/>
+      <w:pPr>
+        <w:tabs>
+          <w:tab w:val="num" w:pos="2880"/>
+        </w:tabs>
+        <w:ind w:left="2880" w:hanging="360"/>
+      </w:pPr>
+    </w:lvl>
+    <w:lvl w:ilvl="4" w:tentative="1">
+      <w:start w:val="1"/>
+      <w:numFmt w:val="decimal"/>
+      <w:lvlText w:val="%5."/>
+      <w:lvlJc w:val="left"/>
+      <w:pPr>
+        <w:tabs>
+          <w:tab w:val="num" w:pos="3600"/>
+        </w:tabs>
+        <w:ind w:left="3600" w:hanging="360"/>
+      </w:pPr>
+    </w:lvl>
+    <w:lvl w:ilvl="5" w:tentative="1">
+      <w:start w:val="1"/>
+      <w:numFmt w:val="decimal"/>
+      <w:lvlText w:val="%6."/>
+      <w:lvlJc w:val="left"/>
+      <w:pPr>
+        <w:tabs>
+          <w:tab w:val="num" w:pos="4320"/>
+        </w:tabs>
+        <w:ind w:left="4320" w:hanging="360"/>
+      </w:pPr>
+    </w:lvl>
+    <w:lvl w:ilvl="6" w:tentative="1">
+      <w:start w:val="1"/>
+      <w:numFmt w:val="decimal"/>
+      <w:lvlText w:val="%7."/>
+      <w:lvlJc w:val="left"/>
+      <w:pPr>
+        <w:tabs>
+          <w:tab w:val="num" w:pos="5040"/>
+        </w:tabs>
+        <w:ind w:left="5040" w:hanging="360"/>
+      </w:pPr>
+    </w:lvl>
+    <w:lvl w:ilvl="7" w:tentative="1">
+      <w:start w:val="1"/>
+      <w:numFmt w:val="decimal"/>
+      <w:lvlText w:val="%8."/>
+      <w:lvlJc w:val="left"/>
+      <w:pPr>
+        <w:tabs>
+          <w:tab w:val="num" w:pos="5760"/>
+        </w:tabs>
+        <w:ind w:left="5760" w:hanging="360"/>
+      </w:pPr>
+    </w:lvl>
+    <w:lvl w:ilvl="8" w:tentative="1">
+      <w:start w:val="1"/>
+      <w:numFmt w:val="decimal"/>
+      <w:lvlText w:val="%9."/>
+      <w:lvlJc w:val="left"/>
+      <w:pPr>
+        <w:tabs>
+          <w:tab w:val="num" w:pos="6480"/>
+        </w:tabs>
+        <w:ind w:left="6480" w:hanging="360"/>
+      </w:pPr>
+    </w:lvl>
+  </w:abstractNum>
+  <w:abstractNum w:abstractNumId="10" w15:restartNumberingAfterBreak="0">
+    <w:nsid w:val="48F52544"/>
+    <w:multiLevelType w:val="multilevel"/>
+    <w:tmpl w:val="D42C277A"/>
+    <w:lvl w:ilvl="0">
+      <w:start w:val="1"/>
+      <w:numFmt w:val="decimal"/>
+      <w:lvlText w:val="%1."/>
+      <w:lvlJc w:val="left"/>
+      <w:pPr>
+        <w:tabs>
+          <w:tab w:val="num" w:pos="720"/>
+        </w:tabs>
+        <w:ind w:left="720" w:hanging="360"/>
+      </w:pPr>
+    </w:lvl>
+    <w:lvl w:ilvl="1" w:tentative="1">
+      <w:start w:val="1"/>
+      <w:numFmt w:val="decimal"/>
+      <w:lvlText w:val="%2."/>
+      <w:lvlJc w:val="left"/>
+      <w:pPr>
+        <w:tabs>
+          <w:tab w:val="num" w:pos="1440"/>
+        </w:tabs>
+        <w:ind w:left="1440" w:hanging="360"/>
+      </w:pPr>
+    </w:lvl>
+    <w:lvl w:ilvl="2" w:tentative="1">
+      <w:start w:val="1"/>
+      <w:numFmt w:val="decimal"/>
+      <w:lvlText w:val="%3."/>
+      <w:lvlJc w:val="left"/>
+      <w:pPr>
+        <w:tabs>
+          <w:tab w:val="num" w:pos="2160"/>
+        </w:tabs>
+        <w:ind w:left="2160" w:hanging="360"/>
+      </w:pPr>
+    </w:lvl>
+    <w:lvl w:ilvl="3" w:tentative="1">
+      <w:start w:val="1"/>
+      <w:numFmt w:val="decimal"/>
+      <w:lvlText w:val="%4."/>
+      <w:lvlJc w:val="left"/>
+      <w:pPr>
+        <w:tabs>
+          <w:tab w:val="num" w:pos="2880"/>
+        </w:tabs>
+        <w:ind w:left="2880" w:hanging="360"/>
+      </w:pPr>
+    </w:lvl>
+    <w:lvl w:ilvl="4" w:tentative="1">
+      <w:start w:val="1"/>
+      <w:numFmt w:val="decimal"/>
+      <w:lvlText w:val="%5."/>
+      <w:lvlJc w:val="left"/>
+      <w:pPr>
+        <w:tabs>
+          <w:tab w:val="num" w:pos="3600"/>
+        </w:tabs>
+        <w:ind w:left="3600" w:hanging="360"/>
+      </w:pPr>
+    </w:lvl>
+    <w:lvl w:ilvl="5" w:tentative="1">
+      <w:start w:val="1"/>
+      <w:numFmt w:val="decimal"/>
+      <w:lvlText w:val="%6."/>
+      <w:lvlJc w:val="left"/>
+      <w:pPr>
+        <w:tabs>
+          <w:tab w:val="num" w:pos="4320"/>
+        </w:tabs>
+        <w:ind w:left="4320" w:hanging="360"/>
+      </w:pPr>
+    </w:lvl>
+    <w:lvl w:ilvl="6" w:tentative="1">
+      <w:start w:val="1"/>
+      <w:numFmt w:val="decimal"/>
+      <w:lvlText w:val="%7."/>
+      <w:lvlJc w:val="left"/>
+      <w:pPr>
+        <w:tabs>
+          <w:tab w:val="num" w:pos="5040"/>
+        </w:tabs>
+        <w:ind w:left="5040" w:hanging="360"/>
+      </w:pPr>
+    </w:lvl>
+    <w:lvl w:ilvl="7" w:tentative="1">
+      <w:start w:val="1"/>
+      <w:numFmt w:val="decimal"/>
+      <w:lvlText w:val="%8."/>
+      <w:lvlJc w:val="left"/>
+      <w:pPr>
+        <w:tabs>
+          <w:tab w:val="num" w:pos="5760"/>
+        </w:tabs>
+        <w:ind w:left="5760" w:hanging="360"/>
+      </w:pPr>
+    </w:lvl>
+    <w:lvl w:ilvl="8" w:tentative="1">
+      <w:start w:val="1"/>
+      <w:numFmt w:val="decimal"/>
+      <w:lvlText w:val="%9."/>
+      <w:lvlJc w:val="left"/>
+      <w:pPr>
+        <w:tabs>
+          <w:tab w:val="num" w:pos="6480"/>
+        </w:tabs>
+        <w:ind w:left="6480" w:hanging="360"/>
+      </w:pPr>
+    </w:lvl>
+  </w:abstractNum>
+  <w:abstractNum w:abstractNumId="11" w15:restartNumberingAfterBreak="0">
     <w:nsid w:val="55C65232"/>
     <w:multiLevelType w:val="multilevel"/>
     <w:tmpl w:val="2E76CFFE"/>
@@ -3362,7 +7611,7 @@
       </w:rPr>
     </w:lvl>
   </w:abstractNum>
-  <w:abstractNum w:abstractNumId="5" w15:restartNumberingAfterBreak="0">
+  <w:abstractNum w:abstractNumId="12" w15:restartNumberingAfterBreak="0">
     <w:nsid w:val="5BDC4BB1"/>
     <w:multiLevelType w:val="multilevel"/>
     <w:tmpl w:val="29CCD314"/>
@@ -3511,7 +7760,7 @@
       </w:rPr>
     </w:lvl>
   </w:abstractNum>
-  <w:abstractNum w:abstractNumId="6" w15:restartNumberingAfterBreak="0">
+  <w:abstractNum w:abstractNumId="13" w15:restartNumberingAfterBreak="0">
     <w:nsid w:val="6B3F1095"/>
     <w:multiLevelType w:val="multilevel"/>
     <w:tmpl w:val="AD9A839C"/>
@@ -3660,7 +7909,7 @@
       </w:rPr>
     </w:lvl>
   </w:abstractNum>
-  <w:abstractNum w:abstractNumId="7" w15:restartNumberingAfterBreak="0">
+  <w:abstractNum w:abstractNumId="14" w15:restartNumberingAfterBreak="0">
     <w:nsid w:val="72516EAC"/>
     <w:multiLevelType w:val="multilevel"/>
     <w:tmpl w:val="F21A7FE0"/>
@@ -3810,28 +8059,49 @@
     </w:lvl>
   </w:abstractNum>
   <w:num w:numId="1" w16cid:durableId="189075876">
+    <w:abstractNumId w:val="2"/>
+  </w:num>
+  <w:num w:numId="2" w16cid:durableId="669869291">
+    <w:abstractNumId w:val="14"/>
+  </w:num>
+  <w:num w:numId="3" w16cid:durableId="777061852">
+    <w:abstractNumId w:val="12"/>
+  </w:num>
+  <w:num w:numId="4" w16cid:durableId="1250768312">
+    <w:abstractNumId w:val="13"/>
+  </w:num>
+  <w:num w:numId="5" w16cid:durableId="1550338920">
+    <w:abstractNumId w:val="5"/>
+  </w:num>
+  <w:num w:numId="6" w16cid:durableId="646131365">
     <w:abstractNumId w:val="1"/>
   </w:num>
-  <w:num w:numId="2" w16cid:durableId="669869291">
+  <w:num w:numId="7" w16cid:durableId="104278897">
     <w:abstractNumId w:val="7"/>
   </w:num>
-  <w:num w:numId="3" w16cid:durableId="777061852">
-    <w:abstractNumId w:val="5"/>
+  <w:num w:numId="8" w16cid:durableId="1623926374">
+    <w:abstractNumId w:val="11"/>
   </w:num>
-  <w:num w:numId="4" w16cid:durableId="1250768312">
+  <w:num w:numId="9" w16cid:durableId="1833837264">
+    <w:abstractNumId w:val="10"/>
+  </w:num>
+  <w:num w:numId="10" w16cid:durableId="68968568">
+    <w:abstractNumId w:val="8"/>
+  </w:num>
+  <w:num w:numId="11" w16cid:durableId="1688412312">
     <w:abstractNumId w:val="6"/>
   </w:num>
-  <w:num w:numId="5" w16cid:durableId="1550338920">
-    <w:abstractNumId w:val="2"/>
+  <w:num w:numId="12" w16cid:durableId="1044912943">
+    <w:abstractNumId w:val="4"/>
   </w:num>
-  <w:num w:numId="6" w16cid:durableId="646131365">
+  <w:num w:numId="13" w16cid:durableId="1684166922">
     <w:abstractNumId w:val="0"/>
   </w:num>
-  <w:num w:numId="7" w16cid:durableId="104278897">
+  <w:num w:numId="14" w16cid:durableId="339234205">
     <w:abstractNumId w:val="3"/>
   </w:num>
-  <w:num w:numId="8" w16cid:durableId="1623926374">
-    <w:abstractNumId w:val="4"/>
+  <w:num w:numId="15" w16cid:durableId="1455515390">
+    <w:abstractNumId w:val="9"/>
   </w:num>
 </w:numbering>
 </file>
@@ -4814,6 +9084,30 @@
       <w:u w:val="single"/>
     </w:rPr>
   </w:style>
+  <w:style w:type="character" w:styleId="UnresolvedMention">
+    <w:name w:val="Unresolved Mention"/>
+    <w:basedOn w:val="DefaultParagraphFont"/>
+    <w:uiPriority w:val="99"/>
+    <w:semiHidden/>
+    <w:unhideWhenUsed/>
+    <w:rsid w:val="008646C8"/>
+    <w:rPr>
+      <w:color w:val="605E5C"/>
+      <w:shd w:val="clear" w:color="auto" w:fill="E1DFDD"/>
+    </w:rPr>
+  </w:style>
+  <w:style w:type="character" w:styleId="FollowedHyperlink">
+    <w:name w:val="FollowedHyperlink"/>
+    <w:basedOn w:val="DefaultParagraphFont"/>
+    <w:uiPriority w:val="99"/>
+    <w:semiHidden/>
+    <w:unhideWhenUsed/>
+    <w:rsid w:val="008646C8"/>
+    <w:rPr>
+      <w:color w:val="96607D" w:themeColor="followedHyperlink"/>
+      <w:u w:val="single"/>
+    </w:rPr>
+  </w:style>
 </w:styles>
 </file>
 

</xml_diff>